<commit_message>
texts for multinomial logit regression
</commit_message>
<xml_diff>
--- a/Presentations/Poster/Text to be put in the poster_giulia.docx
+++ b/Presentations/Poster/Text to be put in the poster_giulia.docx
@@ -118,15 +118,7 @@
         <w:pStyle w:val="ListParagraph"/>
       </w:pPr>
       <w:r>
-        <w:t xml:space="preserve">The dataset we focused on is based on some tests given to students, their </w:t>
-      </w:r>
-      <w:proofErr w:type="gramStart"/>
-      <w:r>
-        <w:t>parents</w:t>
-      </w:r>
-      <w:proofErr w:type="gramEnd"/>
-      <w:r>
-        <w:t xml:space="preserve"> and their schools, regarding both scholastic knowledge and social questions.</w:t>
+        <w:t>The dataset we focused on is based on some tests given to students, their parents and their schools, regarding both scholastic knowledge and social questions.</w:t>
       </w:r>
     </w:p>
     <w:p>
@@ -193,15 +185,7 @@
         <w:t>which</w:t>
       </w:r>
       <w:r>
-        <w:t xml:space="preserve"> highlighted that the score of a student is affected by some features as his socioeconomic state, the amount of time he dedicates to study, his class’s </w:t>
-      </w:r>
-      <w:proofErr w:type="gramStart"/>
-      <w:r>
-        <w:t>size</w:t>
-      </w:r>
-      <w:proofErr w:type="gramEnd"/>
-      <w:r>
-        <w:t xml:space="preserve"> and some others, </w:t>
+        <w:t xml:space="preserve"> highlighted that the score of a student is affected by some features as his socioeconomic state, the amount of time he dedicates to study, his class’s size and some others, </w:t>
       </w:r>
       <w:r>
         <w:t>besides his hard work and study</w:t>
@@ -242,7 +226,25 @@
         <w:t xml:space="preserve"> focusing on schools and proceeding with a </w:t>
       </w:r>
       <w:r>
-        <w:t xml:space="preserve">Multinomial Regression, we </w:t>
+        <w:t>Multinomial</w:t>
+      </w:r>
+      <w:r>
+        <w:t xml:space="preserve"> </w:t>
+      </w:r>
+      <w:r>
+        <w:rPr>
+          <w:color w:val="FF0000"/>
+        </w:rPr>
+        <w:t>Logistic</w:t>
+      </w:r>
+      <w:r>
+        <w:rPr>
+          <w:color w:val="FF0000"/>
+        </w:rPr>
+        <w:t xml:space="preserve"> </w:t>
+      </w:r>
+      <w:r>
+        <w:t xml:space="preserve">Regression, we </w:t>
       </w:r>
       <w:r>
         <w:t xml:space="preserve">clustered </w:t>
@@ -353,7 +355,7 @@
                     <pic:cNvPicPr/>
                   </pic:nvPicPr>
                   <pic:blipFill>
-                    <a:blip r:embed="rId7" cstate="print">
+                    <a:blip r:embed="rId8" cstate="print">
                       <a:extLst>
                         <a:ext uri="{28A0092B-C50C-407E-A947-70E740481C1C}">
                           <a14:useLocalDpi xmlns:a14="http://schemas.microsoft.com/office/drawing/2010/main" val="0"/>
@@ -507,7 +509,7 @@
                     </pic:cNvPicPr>
                   </pic:nvPicPr>
                   <pic:blipFill>
-                    <a:blip r:embed="rId8" cstate="print">
+                    <a:blip r:embed="rId9" cstate="print">
                       <a:extLst>
                         <a:ext uri="{28A0092B-C50C-407E-A947-70E740481C1C}">
                           <a14:useLocalDpi xmlns:a14="http://schemas.microsoft.com/office/drawing/2010/main" val="0"/>
@@ -570,7 +572,7 @@
                     </pic:cNvPicPr>
                   </pic:nvPicPr>
                   <pic:blipFill>
-                    <a:blip r:embed="rId9">
+                    <a:blip r:embed="rId10">
                       <a:extLst>
                         <a:ext uri="{28A0092B-C50C-407E-A947-70E740481C1C}">
                           <a14:useLocalDpi xmlns:a14="http://schemas.microsoft.com/office/drawing/2010/main" val="0"/>
@@ -805,7 +807,13 @@
         <w:rPr>
           <w:color w:val="FF0000"/>
         </w:rPr>
-        <w:t xml:space="preserve">From other inspections </w:t>
+        <w:t>From other inspections</w:t>
+      </w:r>
+      <w:r>
+        <w:rPr>
+          <w:color w:val="FF0000"/>
+        </w:rPr>
+        <w:t>…</w:t>
       </w:r>
     </w:p>
     <w:p>
@@ -880,21 +888,7 @@
         <w:rPr>
           <w:lang w:val="en-GB"/>
         </w:rPr>
-        <w:t xml:space="preserve">, keeping as target variables </w:t>
-      </w:r>
-      <w:proofErr w:type="gramStart"/>
-      <w:r>
-        <w:rPr>
-          <w:lang w:val="en-GB"/>
-        </w:rPr>
-        <w:t>math</w:t>
-      </w:r>
-      <w:proofErr w:type="gramEnd"/>
-      <w:r>
-        <w:rPr>
-          <w:lang w:val="en-GB"/>
-        </w:rPr>
-        <w:t xml:space="preserve"> and reading scores</w:t>
+        <w:t>, keeping as target variables math and reading scores</w:t>
       </w:r>
       <w:r>
         <w:rPr>
@@ -927,21 +921,7 @@
         <w:rPr>
           <w:lang w:val="en-GB"/>
         </w:rPr>
-        <w:t xml:space="preserve">We performed two other mixed models </w:t>
-      </w:r>
-      <w:proofErr w:type="gramStart"/>
-      <w:r>
-        <w:rPr>
-          <w:lang w:val="en-GB"/>
-        </w:rPr>
-        <w:t>in order to</w:t>
-      </w:r>
-      <w:proofErr w:type="gramEnd"/>
-      <w:r>
-        <w:rPr>
-          <w:lang w:val="en-GB"/>
-        </w:rPr>
-        <w:t xml:space="preserve"> </w:t>
+        <w:t xml:space="preserve">We performed two other mixed models in order to </w:t>
       </w:r>
       <w:r>
         <w:rPr>
@@ -1096,7 +1076,7 @@
                     </pic:cNvPicPr>
                   </pic:nvPicPr>
                   <pic:blipFill>
-                    <a:blip r:embed="rId10">
+                    <a:blip r:embed="rId11">
                       <a:extLst>
                         <a:ext uri="{28A0092B-C50C-407E-A947-70E740481C1C}">
                           <a14:useLocalDpi xmlns:a14="http://schemas.microsoft.com/office/drawing/2010/main" val="0"/>
@@ -1149,7 +1129,7 @@
                     </pic:cNvPicPr>
                   </pic:nvPicPr>
                   <pic:blipFill>
-                    <a:blip r:embed="rId11">
+                    <a:blip r:embed="rId12">
                       <a:extLst>
                         <a:ext uri="{28A0092B-C50C-407E-A947-70E740481C1C}">
                           <a14:useLocalDpi xmlns:a14="http://schemas.microsoft.com/office/drawing/2010/main" val="0"/>
@@ -1282,7 +1262,19 @@
         <w:t xml:space="preserve"> w</w:t>
       </w:r>
       <w:r>
-        <w:t>e divided the schools in three clusters, ranked trough the effect on the scores as highlited by the mixed models.</w:t>
+        <w:t>e divided the schools</w:t>
+      </w:r>
+      <w:r>
+        <w:t xml:space="preserve"> of each one</w:t>
+      </w:r>
+      <w:r>
+        <w:t xml:space="preserve"> in three clusters, ranked trough the effect on the scores as </w:t>
+      </w:r>
+      <w:r>
+        <w:t>pointed out</w:t>
+      </w:r>
+      <w:r>
+        <w:t xml:space="preserve"> by the mixed models.</w:t>
       </w:r>
     </w:p>
     <w:p>
@@ -1316,6 +1308,24 @@
           <w:lang w:val="en-GB"/>
         </w:rPr>
         <w:t>, which allowed us to identify the different characteristics of the best and worst schools.</w:t>
+      </w:r>
+      <w:r>
+        <w:rPr>
+          <w:lang w:val="en-GB"/>
+        </w:rPr>
+        <w:t xml:space="preserve"> Indeed</w:t>
+      </w:r>
+      <w:r>
+        <w:rPr>
+          <w:lang w:val="en-GB"/>
+        </w:rPr>
+        <w:t>,</w:t>
+      </w:r>
+      <w:r>
+        <w:rPr>
+          <w:lang w:val="en-GB"/>
+        </w:rPr>
+        <w:t xml:space="preserve"> the output of these models assign at each covariate a coefficients which increments or decrements the probability of being assigned to the best or worst schools class.</w:t>
       </w:r>
     </w:p>
     <w:p>
@@ -1349,7 +1359,7 @@
                     </pic:cNvPicPr>
                   </pic:nvPicPr>
                   <pic:blipFill>
-                    <a:blip r:embed="rId12">
+                    <a:blip r:embed="rId13">
                       <a:extLst>
                         <a:ext uri="{28A0092B-C50C-407E-A947-70E740481C1C}">
                           <a14:useLocalDpi xmlns:a14="http://schemas.microsoft.com/office/drawing/2010/main" val="0"/>
@@ -1411,7 +1421,7 @@
                     </pic:cNvPicPr>
                   </pic:nvPicPr>
                   <pic:blipFill>
-                    <a:blip r:embed="rId13">
+                    <a:blip r:embed="rId14">
                       <a:extLst>
                         <a:ext uri="{28A0092B-C50C-407E-A947-70E740481C1C}">
                           <a14:useLocalDpi xmlns:a14="http://schemas.microsoft.com/office/drawing/2010/main" val="0"/>
@@ -1448,6 +1458,244 @@
         <w:pStyle w:val="ListParagraph"/>
         <w:ind w:left="1440"/>
         <w:rPr>
+          <w:color w:val="FF0000"/>
+          <w:lang w:val="it-IT"/>
+        </w:rPr>
+      </w:pPr>
+      <w:r>
+        <w:rPr>
+          <w:noProof/>
+        </w:rPr>
+        <w:drawing>
+          <wp:inline distT="0" distB="0" distL="0" distR="0" wp14:anchorId="009ED8B6" wp14:editId="79438B0B">
+            <wp:extent cx="5943600" cy="1689735"/>
+            <wp:effectExtent l="0" t="0" r="0" b="5715"/>
+            <wp:docPr id="9" name="Picture 9" descr="Text&#10;&#10;Description automatically generated"/>
+            <wp:cNvGraphicFramePr>
+              <a:graphicFrameLocks xmlns:a="http://schemas.openxmlformats.org/drawingml/2006/main" noChangeAspect="1"/>
+            </wp:cNvGraphicFramePr>
+            <a:graphic xmlns:a="http://schemas.openxmlformats.org/drawingml/2006/main">
+              <a:graphicData uri="http://schemas.openxmlformats.org/drawingml/2006/picture">
+                <pic:pic xmlns:pic="http://schemas.openxmlformats.org/drawingml/2006/picture">
+                  <pic:nvPicPr>
+                    <pic:cNvPr id="9" name="Picture 9" descr="Text&#10;&#10;Description automatically generated"/>
+                    <pic:cNvPicPr>
+                      <a:picLocks noChangeAspect="1" noChangeArrowheads="1"/>
+                    </pic:cNvPicPr>
+                  </pic:nvPicPr>
+                  <pic:blipFill>
+                    <a:blip r:embed="rId15">
+                      <a:extLst>
+                        <a:ext uri="{28A0092B-C50C-407E-A947-70E740481C1C}">
+                          <a14:useLocalDpi xmlns:a14="http://schemas.microsoft.com/office/drawing/2010/main" val="0"/>
+                        </a:ext>
+                      </a:extLst>
+                    </a:blip>
+                    <a:srcRect/>
+                    <a:stretch>
+                      <a:fillRect/>
+                    </a:stretch>
+                  </pic:blipFill>
+                  <pic:spPr bwMode="auto">
+                    <a:xfrm>
+                      <a:off x="0" y="0"/>
+                      <a:ext cx="5943600" cy="1689735"/>
+                    </a:xfrm>
+                    <a:prstGeom prst="rect">
+                      <a:avLst/>
+                    </a:prstGeom>
+                    <a:noFill/>
+                    <a:ln>
+                      <a:noFill/>
+                    </a:ln>
+                  </pic:spPr>
+                </pic:pic>
+              </a:graphicData>
+            </a:graphic>
+          </wp:inline>
+        </w:drawing>
+      </w:r>
+    </w:p>
+    <w:p>
+      <w:pPr>
+        <w:pStyle w:val="ListParagraph"/>
+        <w:ind w:left="1440"/>
+        <w:rPr>
+          <w:color w:val="FF0000"/>
+          <w:lang w:val="it-IT"/>
+        </w:rPr>
+      </w:pPr>
+      <w:r>
+        <w:rPr>
+          <w:noProof/>
+        </w:rPr>
+        <w:drawing>
+          <wp:inline distT="0" distB="0" distL="0" distR="0" wp14:anchorId="40D0439D" wp14:editId="5F692D43">
+            <wp:extent cx="5943600" cy="1618615"/>
+            <wp:effectExtent l="0" t="0" r="0" b="635"/>
+            <wp:docPr id="8" name="Picture 8"/>
+            <wp:cNvGraphicFramePr>
+              <a:graphicFrameLocks xmlns:a="http://schemas.openxmlformats.org/drawingml/2006/main" noChangeAspect="1"/>
+            </wp:cNvGraphicFramePr>
+            <a:graphic xmlns:a="http://schemas.openxmlformats.org/drawingml/2006/main">
+              <a:graphicData uri="http://schemas.openxmlformats.org/drawingml/2006/picture">
+                <pic:pic xmlns:pic="http://schemas.openxmlformats.org/drawingml/2006/picture">
+                  <pic:nvPicPr>
+                    <pic:cNvPr id="0" name="Picture 1"/>
+                    <pic:cNvPicPr>
+                      <a:picLocks noChangeAspect="1" noChangeArrowheads="1"/>
+                    </pic:cNvPicPr>
+                  </pic:nvPicPr>
+                  <pic:blipFill>
+                    <a:blip r:embed="rId16">
+                      <a:extLst>
+                        <a:ext uri="{28A0092B-C50C-407E-A947-70E740481C1C}">
+                          <a14:useLocalDpi xmlns:a14="http://schemas.microsoft.com/office/drawing/2010/main" val="0"/>
+                        </a:ext>
+                      </a:extLst>
+                    </a:blip>
+                    <a:srcRect/>
+                    <a:stretch>
+                      <a:fillRect/>
+                    </a:stretch>
+                  </pic:blipFill>
+                  <pic:spPr bwMode="auto">
+                    <a:xfrm>
+                      <a:off x="0" y="0"/>
+                      <a:ext cx="5943600" cy="1618615"/>
+                    </a:xfrm>
+                    <a:prstGeom prst="rect">
+                      <a:avLst/>
+                    </a:prstGeom>
+                    <a:noFill/>
+                    <a:ln>
+                      <a:noFill/>
+                    </a:ln>
+                  </pic:spPr>
+                </pic:pic>
+              </a:graphicData>
+            </a:graphic>
+          </wp:inline>
+        </w:drawing>
+      </w:r>
+    </w:p>
+    <w:p>
+      <w:pPr>
+        <w:pStyle w:val="ListParagraph"/>
+        <w:ind w:left="1440"/>
+        <w:rPr>
+          <w:color w:val="FF0000"/>
+          <w:lang w:val="it-IT"/>
+        </w:rPr>
+      </w:pPr>
+      <w:r>
+        <w:rPr>
+          <w:color w:val="FF0000"/>
+          <w:lang w:val="it-IT"/>
+        </w:rPr>
+        <w:t xml:space="preserve">(faccio </w:t>
+      </w:r>
+      <w:r>
+        <w:rPr>
+          <w:color w:val="FF0000"/>
+          <w:lang w:val="it-IT"/>
+        </w:rPr>
+        <w:t>tabella con</w:t>
+      </w:r>
+      <w:r>
+        <w:rPr>
+          <w:color w:val="FF0000"/>
+          <w:lang w:val="it-IT"/>
+        </w:rPr>
+        <w:t xml:space="preserve"> q</w:t>
+      </w:r>
+      <w:r>
+        <w:rPr>
+          <w:color w:val="FF0000"/>
+          <w:lang w:val="it-IT"/>
+        </w:rPr>
+        <w:t>uesti risultati mettendo asterischi su quelli significativi)</w:t>
+      </w:r>
+    </w:p>
+    <w:p>
+      <w:pPr>
+        <w:pStyle w:val="ListParagraph"/>
+        <w:ind w:left="1440"/>
+        <w:rPr>
+          <w:color w:val="FF0000"/>
+          <w:lang w:val="en-GB"/>
+        </w:rPr>
+      </w:pPr>
+      <w:r>
+        <w:rPr>
+          <w:color w:val="FF0000"/>
+          <w:lang w:val="en-GB"/>
+        </w:rPr>
+        <w:t xml:space="preserve">From the tables of the results we notice that in Great Britain </w:t>
+      </w:r>
+      <w:r>
+        <w:rPr>
+          <w:color w:val="FF0000"/>
+          <w:lang w:val="en-GB"/>
+        </w:rPr>
+        <w:t>the best and worst schools do not present huge differences in their characteristics, except for an higher s</w:t>
+      </w:r>
+      <w:r>
+        <w:rPr>
+          <w:color w:val="FF0000"/>
+          <w:lang w:val="en-GB"/>
+        </w:rPr>
+        <w:t>ocioeconomic state of the student</w:t>
+      </w:r>
+      <w:r>
+        <w:rPr>
+          <w:color w:val="FF0000"/>
+          <w:lang w:val="en-GB"/>
+        </w:rPr>
+        <w:t xml:space="preserve"> and </w:t>
+      </w:r>
+      <w:r>
+        <w:rPr>
+          <w:color w:val="FF0000"/>
+          <w:lang w:val="en-GB"/>
+        </w:rPr>
+        <w:t>a larger educational staff, which probably ensures greater attention and care towards students.</w:t>
+      </w:r>
+      <w:r>
+        <w:rPr>
+          <w:color w:val="FF0000"/>
+          <w:lang w:val="en-GB"/>
+        </w:rPr>
+        <w:t xml:space="preserve"> These variables has the same effect also in Denamark, but in addition there’s a relevant </w:t>
+      </w:r>
+      <w:r>
+        <w:rPr>
+          <w:color w:val="FF0000"/>
+          <w:lang w:val="en-GB"/>
+        </w:rPr>
+        <w:t xml:space="preserve">worsening in the school climate in the worst schools and, as expected, being an immigrant </w:t>
+      </w:r>
+      <w:r>
+        <w:rPr>
+          <w:color w:val="FF0000"/>
+          <w:lang w:val="en-GB"/>
+        </w:rPr>
+        <w:t>student increments the probabilities of being assigned to the worst schools class</w:t>
+      </w:r>
+      <w:r>
+        <w:rPr>
+          <w:color w:val="FF0000"/>
+          <w:lang w:val="en-GB"/>
+        </w:rPr>
+        <w:t>.</w:t>
+      </w:r>
+    </w:p>
+    <w:p>
+      <w:pPr>
+        <w:pStyle w:val="ListParagraph"/>
+        <w:ind w:left="1440"/>
+        <w:rPr>
+          <w:color w:val="FF0000"/>
           <w:lang w:val="en-GB"/>
         </w:rPr>
       </w:pPr>
@@ -1461,15 +1709,7 @@
         </w:numPr>
       </w:pPr>
       <w:r>
-        <w:t xml:space="preserve">Results </w:t>
-      </w:r>
-      <w:proofErr w:type="gramStart"/>
-      <w:r>
-        <w:t>( what</w:t>
-      </w:r>
-      <w:proofErr w:type="gramEnd"/>
-      <w:r>
-        <w:t xml:space="preserve"> were the results)</w:t>
+        <w:t>Results ( what were the results)</w:t>
       </w:r>
     </w:p>
     <w:p>
@@ -2880,4 +3120,16 @@
     </a:ext>
   </a:extLst>
 </a:theme>
+</file>
+
+<file path=customXml/item1.xml><?xml version="1.0" encoding="utf-8"?>
+<b:Sources xmlns:b="http://schemas.openxmlformats.org/officeDocument/2006/bibliography" xmlns="http://schemas.openxmlformats.org/officeDocument/2006/bibliography" SelectedStyle="\APASixthEditionOfficeOnline.xsl" StyleName="APA" Version="6"/>
+</file>
+
+<file path=customXml/itemProps1.xml><?xml version="1.0" encoding="utf-8"?>
+<ds:datastoreItem xmlns:ds="http://schemas.openxmlformats.org/officeDocument/2006/customXml" ds:itemID="{ED850A17-5291-44EA-9F8F-160E581764EF}">
+  <ds:schemaRefs>
+    <ds:schemaRef ds:uri="http://schemas.openxmlformats.org/officeDocument/2006/bibliography"/>
+  </ds:schemaRefs>
+</ds:datastoreItem>
 </file>
</xml_diff>

<commit_message>
Update Text to be put in the poster_giulia.docx
</commit_message>
<xml_diff>
--- a/Presentations/Poster/Text to be put in the poster_giulia.docx
+++ b/Presentations/Poster/Text to be put in the poster_giulia.docx
@@ -40,6 +40,10 @@
         <w:t xml:space="preserve">e </w:t>
       </w:r>
       <w:r>
+        <w:rPr>
+          <w:strike/>
+          <w:color w:val="FF0000"/>
+        </w:rPr>
         <w:t xml:space="preserve">can </w:t>
       </w:r>
       <w:r>
@@ -49,13 +53,50 @@
         <w:t xml:space="preserve"> data related to</w:t>
       </w:r>
       <w:r>
-        <w:t xml:space="preserve"> students of 15 year of age coming from European countries</w:t>
-      </w:r>
-      <w:r>
-        <w:t xml:space="preserve"> among which there’s</w:t>
-      </w:r>
-      <w:r>
-        <w:t xml:space="preserve"> a significant number of immigrant students. How do immigrant students face up when </w:t>
+        <w:t xml:space="preserve"> students of 15 year</w:t>
+      </w:r>
+      <w:r>
+        <w:rPr>
+          <w:color w:val="FF0000"/>
+        </w:rPr>
+        <w:t>s</w:t>
+      </w:r>
+      <w:r>
+        <w:t xml:space="preserve"> of age coming from European countries</w:t>
+      </w:r>
+      <w:r>
+        <w:t xml:space="preserve"> </w:t>
+      </w:r>
+      <w:r>
+        <w:rPr>
+          <w:strike/>
+          <w:color w:val="FF0000"/>
+        </w:rPr>
+        <w:t>among which there’s</w:t>
+      </w:r>
+      <w:r>
+        <w:rPr>
+          <w:color w:val="FF0000"/>
+        </w:rPr>
+        <w:t xml:space="preserve"> </w:t>
+      </w:r>
+      <w:r>
+        <w:t xml:space="preserve"> </w:t>
+      </w:r>
+      <w:r>
+        <w:rPr>
+          <w:color w:val="FF0000"/>
+        </w:rPr>
+        <w:t>with</w:t>
+      </w:r>
+      <w:r>
+        <w:rPr>
+          <w:color w:val="FF0000"/>
+        </w:rPr>
+        <w:t xml:space="preserve"> a </w:t>
+      </w:r>
+      <w:r>
+        <w:t xml:space="preserve">significant number of immigrant students. How do immigrant students face up when </w:t>
       </w:r>
       <w:r>
         <w:t>compared</w:t>
@@ -72,6 +113,217 @@
       <w:r>
         <w:t>in their scholastic, familiar, psychological characteristic? Which features are most important when it comes to their scholastic success? How can we take example from the best European countries with respect to integration to help these students?</w:t>
       </w:r>
+    </w:p>
+    <w:p>
+      <w:pPr>
+        <w:pStyle w:val="ListParagraph"/>
+        <w:spacing w:line="240" w:lineRule="auto"/>
+      </w:pPr>
+    </w:p>
+    <w:p>
+      <w:pPr>
+        <w:pStyle w:val="ListParagraph"/>
+      </w:pPr>
+      <w:r>
+        <w:t xml:space="preserve">High School years are a fundamental stage of development for </w:t>
+      </w:r>
+      <w:r>
+        <w:rPr>
+          <w:color w:val="FF0000"/>
+        </w:rPr>
+        <w:t>everyone</w:t>
+      </w:r>
+      <w:r>
+        <w:t>, and it</w:t>
+      </w:r>
+      <w:r>
+        <w:t xml:space="preserve"> </w:t>
+      </w:r>
+      <w:r>
+        <w:rPr>
+          <w:color w:val="FF0000"/>
+        </w:rPr>
+        <w:t>i</w:t>
+      </w:r>
+      <w:r>
+        <w:rPr>
+          <w:color w:val="FF0000"/>
+        </w:rPr>
+        <w:t>s</w:t>
+      </w:r>
+      <w:r>
+        <w:t xml:space="preserve"> in the interest of every country to ensure that all students have access to the best possible education and are well integrated into the social system.</w:t>
+      </w:r>
+    </w:p>
+    <w:p>
+      <w:pPr>
+        <w:pStyle w:val="ListParagraph"/>
+      </w:pPr>
+      <w:r>
+        <w:t xml:space="preserve">We </w:t>
+      </w:r>
+      <w:r>
+        <w:rPr>
+          <w:color w:val="FF0000"/>
+        </w:rPr>
+        <w:t>analyze</w:t>
+      </w:r>
+      <w:r>
+        <w:rPr>
+          <w:color w:val="FF0000"/>
+        </w:rPr>
+        <w:t>d</w:t>
+      </w:r>
+      <w:r>
+        <w:t xml:space="preserve"> data related to students of 15 </w:t>
+      </w:r>
+      <w:r>
+        <w:rPr>
+          <w:color w:val="FF0000"/>
+        </w:rPr>
+        <w:t>year</w:t>
+      </w:r>
+      <w:r>
+        <w:rPr>
+          <w:color w:val="FF0000"/>
+        </w:rPr>
+        <w:t>s</w:t>
+      </w:r>
+      <w:r>
+        <w:t xml:space="preserve"> of age coming from European countries </w:t>
+      </w:r>
+      <w:r>
+        <w:rPr>
+          <w:color w:val="FF0000"/>
+        </w:rPr>
+        <w:t xml:space="preserve">which have a </w:t>
+      </w:r>
+      <w:r>
+        <w:rPr>
+          <w:color w:val="FF0000"/>
+        </w:rPr>
+        <w:t xml:space="preserve">significant </w:t>
+      </w:r>
+      <w:r>
+        <w:t xml:space="preserve">number of immigrant students. We observe that immigration is a huge factor </w:t>
+      </w:r>
+      <w:r>
+        <w:rPr>
+          <w:color w:val="FF0000"/>
+        </w:rPr>
+        <w:t>limiting</w:t>
+      </w:r>
+      <w:r>
+        <w:rPr>
+          <w:color w:val="FF0000"/>
+        </w:rPr>
+        <w:t xml:space="preserve"> </w:t>
+      </w:r>
+      <w:r>
+        <w:rPr>
+          <w:strike/>
+          <w:color w:val="FF0000"/>
+        </w:rPr>
+        <w:t>many</w:t>
+      </w:r>
+      <w:r>
+        <w:t xml:space="preserve"> foreign students from achieving the same</w:t>
+      </w:r>
+      <w:r>
+        <w:t xml:space="preserve"> </w:t>
+      </w:r>
+      <w:r>
+        <w:rPr>
+          <w:strike/>
+          <w:color w:val="FF0000"/>
+        </w:rPr>
+        <w:t>scholastic</w:t>
+      </w:r>
+      <w:r>
+        <w:rPr>
+          <w:color w:val="FF0000"/>
+        </w:rPr>
+        <w:t xml:space="preserve"> </w:t>
+      </w:r>
+      <w:r>
+        <w:t xml:space="preserve">results of their native peers. This trend is common </w:t>
+      </w:r>
+      <w:r>
+        <w:rPr>
+          <w:strike/>
+          <w:color w:val="FF0000"/>
+        </w:rPr>
+        <w:t>to all</w:t>
+      </w:r>
+      <w:r>
+        <w:rPr>
+          <w:color w:val="FF0000"/>
+        </w:rPr>
+        <w:t xml:space="preserve"> </w:t>
+      </w:r>
+      <w:r>
+        <w:rPr>
+          <w:color w:val="FF0000"/>
+        </w:rPr>
+        <w:t>to</w:t>
+      </w:r>
+      <w:r>
+        <w:rPr>
+          <w:color w:val="FF0000"/>
+        </w:rPr>
+        <w:t xml:space="preserve"> most </w:t>
+      </w:r>
+      <w:r>
+        <w:t xml:space="preserve">countries across Europe, </w:t>
+      </w:r>
+      <w:r>
+        <w:rPr>
+          <w:strike/>
+          <w:color w:val="FF0000"/>
+        </w:rPr>
+        <w:t>but some of them show significantly larger gaps with respect to the others</w:t>
+      </w:r>
+      <w:r>
+        <w:t xml:space="preserve"> </w:t>
+      </w:r>
+      <w:r>
+        <w:rPr>
+          <w:color w:val="FF0000"/>
+        </w:rPr>
+        <w:t xml:space="preserve">but some </w:t>
+      </w:r>
+      <w:r>
+        <w:rPr>
+          <w:color w:val="FF0000"/>
+        </w:rPr>
+        <w:t>worse</w:t>
+      </w:r>
+      <w:r>
+        <w:rPr>
+          <w:color w:val="FF0000"/>
+        </w:rPr>
+        <w:t xml:space="preserve"> than others</w:t>
+      </w:r>
+      <w:r>
+        <w:rPr>
+          <w:color w:val="FF0000"/>
+        </w:rPr>
+        <w:t>.</w:t>
+      </w:r>
+    </w:p>
+    <w:p>
+      <w:pPr>
+        <w:pStyle w:val="ListParagraph"/>
+      </w:pPr>
+      <w:r>
+        <w:t>In this study we aimed at investigating quantitatively the reasons behind these differences.</w:t>
+      </w:r>
+    </w:p>
+    <w:p>
+      <w:pPr>
+        <w:pStyle w:val="ListParagraph"/>
+        <w:spacing w:line="240" w:lineRule="auto"/>
+      </w:pPr>
     </w:p>
     <w:p>
       <w:pPr>
@@ -118,176 +370,355 @@
         <w:pStyle w:val="ListParagraph"/>
       </w:pPr>
       <w:r>
-        <w:t xml:space="preserve">The dataset we focused on is based on some tests given to students, their </w:t>
-      </w:r>
-      <w:proofErr w:type="gramStart"/>
-      <w:r>
-        <w:t>parents</w:t>
-      </w:r>
-      <w:proofErr w:type="gramEnd"/>
-      <w:r>
-        <w:t xml:space="preserve"> and their schools, regarding both scholastic knowledge and social questions.</w:t>
-      </w:r>
-    </w:p>
-    <w:p>
-      <w:pPr>
-        <w:pStyle w:val="ListParagraph"/>
-      </w:pPr>
-      <w:r>
-        <w:t xml:space="preserve">After a </w:t>
-      </w:r>
-      <w:r>
-        <w:t xml:space="preserve">general </w:t>
-      </w:r>
-      <w:r>
-        <w:t>visualization of the dataset and a</w:t>
-      </w:r>
-      <w:r>
-        <w:t xml:space="preserve">n </w:t>
-      </w:r>
-      <w:r>
-        <w:t>analysis of it</w:t>
-      </w:r>
-      <w:r>
-        <w:t xml:space="preserve"> through Manova tests and Clustering methods</w:t>
+        <w:rPr>
+          <w:color w:val="FF0000"/>
+        </w:rPr>
+        <w:t>Our dataset</w:t>
+      </w:r>
+      <w:r>
+        <w:rPr>
+          <w:color w:val="FF0000"/>
+        </w:rPr>
+        <w:t xml:space="preserve"> </w:t>
+      </w:r>
+      <w:r>
+        <w:t xml:space="preserve">is based on </w:t>
+      </w:r>
+      <w:r>
+        <w:rPr>
+          <w:color w:val="FF0000"/>
+        </w:rPr>
+        <w:t xml:space="preserve">some questionaries’ </w:t>
+      </w:r>
+      <w:r>
+        <w:t xml:space="preserve">answers of </w:t>
+      </w:r>
+      <w:r>
+        <w:t xml:space="preserve">students, their </w:t>
+      </w:r>
+      <w:r>
+        <w:t>parents,</w:t>
+      </w:r>
+      <w:r>
+        <w:t xml:space="preserve"> and their </w:t>
+      </w:r>
+      <w:r>
+        <w:rPr>
+          <w:color w:val="FF0000"/>
+        </w:rPr>
+        <w:t xml:space="preserve">school’s </w:t>
+      </w:r>
+      <w:r>
+        <w:t>staff</w:t>
+      </w:r>
+      <w:r>
+        <w:t>, regarding both</w:t>
+      </w:r>
+      <w:r>
+        <w:t xml:space="preserve"> their</w:t>
+      </w:r>
+      <w:r>
+        <w:t xml:space="preserve"> </w:t>
+      </w:r>
+      <w:r>
+        <w:rPr>
+          <w:color w:val="FF0000"/>
+        </w:rPr>
+        <w:t>scholastic knowledge and social</w:t>
+      </w:r>
+      <w:r>
+        <w:rPr>
+          <w:color w:val="FF0000"/>
+        </w:rPr>
+        <w:t xml:space="preserve"> and psychological</w:t>
+      </w:r>
+      <w:r>
+        <w:rPr>
+          <w:color w:val="FF0000"/>
+        </w:rPr>
+        <w:t xml:space="preserve"> </w:t>
+      </w:r>
+      <w:r>
+        <w:t>conditions</w:t>
+      </w:r>
+      <w:r>
+        <w:t>.</w:t>
+      </w:r>
+    </w:p>
+    <w:p>
+      <w:pPr>
+        <w:pStyle w:val="ListParagraph"/>
+      </w:pPr>
+      <w:r>
+        <w:t xml:space="preserve">After </w:t>
+      </w:r>
+      <w:r>
+        <w:rPr>
+          <w:color w:val="FF0000"/>
+        </w:rPr>
+        <w:t>exploring</w:t>
+      </w:r>
+      <w:r>
+        <w:rPr>
+          <w:color w:val="FF0000"/>
+        </w:rPr>
+        <w:t xml:space="preserve"> </w:t>
+      </w:r>
+      <w:r>
+        <w:t>the dataset and</w:t>
+      </w:r>
+      <w:r>
+        <w:t xml:space="preserve"> </w:t>
+      </w:r>
+      <w:r>
+        <w:rPr>
+          <w:color w:val="FF0000"/>
+        </w:rPr>
+        <w:t>analyzing</w:t>
+      </w:r>
+      <w:r>
+        <w:rPr>
+          <w:color w:val="FF0000"/>
+        </w:rPr>
+        <w:t xml:space="preserve"> </w:t>
+      </w:r>
+      <w:r>
+        <w:t>it</w:t>
+      </w:r>
+      <w:r>
+        <w:t xml:space="preserve"> through </w:t>
+      </w:r>
+      <w:r>
+        <w:t>MANOVA</w:t>
+      </w:r>
+      <w:r>
+        <w:t xml:space="preserve"> tests and Clustering methods</w:t>
       </w:r>
       <w:r>
         <w:t xml:space="preserve">, we focused </w:t>
       </w:r>
       <w:r>
-        <w:t>on the students’ scores in math and reading</w:t>
-      </w:r>
-      <w:r>
-        <w:t xml:space="preserve"> noticing</w:t>
-      </w:r>
-      <w:r>
-        <w:t xml:space="preserve"> that there </w:t>
-      </w:r>
-      <w:r>
-        <w:t>were</w:t>
-      </w:r>
-      <w:r>
-        <w:t xml:space="preserve"> differences between native and immigrant students in term of their results. </w:t>
-      </w:r>
-    </w:p>
-    <w:p>
-      <w:pPr>
-        <w:pStyle w:val="ListParagraph"/>
-      </w:pPr>
-      <w:r>
-        <w:t xml:space="preserve">We proceeded </w:t>
-      </w:r>
-      <w:r>
-        <w:t>with a</w:t>
-      </w:r>
-      <w:r>
-        <w:t xml:space="preserve"> deeper </w:t>
-      </w:r>
-      <w:r>
-        <w:t>analysis and</w:t>
-      </w:r>
-      <w:r>
-        <w:t xml:space="preserve"> </w:t>
-      </w:r>
-      <w:r>
-        <w:rPr>
-          <w:color w:val="FF0000"/>
-        </w:rPr>
-        <w:t>buil</w:t>
-      </w:r>
-      <w:r>
-        <w:rPr>
-          <w:color w:val="FF0000"/>
-        </w:rPr>
-        <w:t>t</w:t>
-      </w:r>
-      <w:r>
-        <w:rPr>
-          <w:color w:val="FF0000"/>
-        </w:rPr>
-        <w:t xml:space="preserve"> </w:t>
-      </w:r>
-      <w:r>
-        <w:t xml:space="preserve">some models, </w:t>
-      </w:r>
-      <w:r>
-        <w:t>which</w:t>
-      </w:r>
-      <w:r>
-        <w:t xml:space="preserve"> highlighted that the score of a student is affected by some features as his socioeconomic state, the amount of time he dedicates to study, his </w:t>
-      </w:r>
-      <w:r>
-        <w:rPr>
-          <w:color w:val="FF0000"/>
-        </w:rPr>
-        <w:t xml:space="preserve">class </w:t>
-      </w:r>
-      <w:proofErr w:type="gramStart"/>
-      <w:r>
-        <w:t>size</w:t>
-      </w:r>
-      <w:proofErr w:type="gramEnd"/>
-      <w:r>
-        <w:t xml:space="preserve"> and some others, </w:t>
-      </w:r>
-      <w:r>
+        <w:t xml:space="preserve">on students’ scores in </w:t>
+      </w:r>
+      <w:r>
+        <w:t>Math</w:t>
+      </w:r>
+      <w:r>
+        <w:t xml:space="preserve"> and </w:t>
+      </w:r>
+      <w:r>
+        <w:t>Re</w:t>
+      </w:r>
+      <w:r>
+        <w:t>ading</w:t>
+      </w:r>
+      <w:r>
+        <w:t xml:space="preserve">. </w:t>
+      </w:r>
+      <w:r>
+        <w:t xml:space="preserve"> </w:t>
+      </w:r>
+      <w:r>
+        <w:rPr>
+          <w:color w:val="FF0000"/>
+        </w:rPr>
+        <w:t>Indeed,</w:t>
+      </w:r>
+      <w:r>
+        <w:rPr>
+          <w:color w:val="FF0000"/>
+        </w:rPr>
+        <w:t xml:space="preserve"> </w:t>
+      </w:r>
+      <w:r>
+        <w:t xml:space="preserve">native and immigrant </w:t>
+      </w:r>
+      <w:r>
+        <w:rPr>
+          <w:color w:val="FF0000"/>
+        </w:rPr>
+        <w:t xml:space="preserve">students </w:t>
+      </w:r>
+      <w:r>
+        <w:rPr>
+          <w:color w:val="FF0000"/>
+        </w:rPr>
+        <w:t xml:space="preserve">show consistent differences </w:t>
+      </w:r>
+      <w:r>
+        <w:t xml:space="preserve">in term of their results. </w:t>
+      </w:r>
+    </w:p>
+    <w:p>
+      <w:pPr>
+        <w:pStyle w:val="ListParagraph"/>
+      </w:pPr>
+      <w:r>
+        <w:t>Then through linear</w:t>
+      </w:r>
+      <w:r>
+        <w:t xml:space="preserve"> models, </w:t>
+      </w:r>
+      <w:r>
+        <w:t>we</w:t>
+      </w:r>
+      <w:r>
+        <w:t xml:space="preserve"> </w:t>
+      </w:r>
+      <w:r>
+        <w:t>identified</w:t>
+      </w:r>
+      <w:r>
+        <w:t xml:space="preserve"> </w:t>
+      </w:r>
+      <w:r>
+        <w:t>the</w:t>
+      </w:r>
+      <w:r>
+        <w:t xml:space="preserve"> </w:t>
+      </w:r>
+      <w:r>
+        <w:t>main covariates responsible of the students scores</w:t>
+      </w:r>
+      <w:r>
+        <w:rPr>
+          <w:strike/>
+          <w:color w:val="FF0000"/>
+        </w:rPr>
+        <w:t>, such</w:t>
+      </w:r>
+      <w:r>
+        <w:rPr>
+          <w:strike/>
+          <w:color w:val="FF0000"/>
+        </w:rPr>
+        <w:t xml:space="preserve"> as his socioeconomic state, the amount of time he dedicates to study, his class size and some others, </w:t>
+      </w:r>
+      <w:r>
+        <w:rPr>
+          <w:strike/>
+          <w:color w:val="FF0000"/>
+        </w:rPr>
         <w:t>besides his hard work and study</w:t>
       </w:r>
       <w:r>
-        <w:t xml:space="preserve">. </w:t>
-      </w:r>
-      <w:r>
-        <w:t xml:space="preserve"> </w:t>
-      </w:r>
-      <w:r>
-        <w:t xml:space="preserve">The obtained results suggested us some </w:t>
-      </w:r>
-      <w:r>
+        <w:rPr>
+          <w:strike/>
+          <w:color w:val="FF0000"/>
+        </w:rPr>
+        <w:t>.</w:t>
+      </w:r>
+      <w:r>
+        <w:rPr>
+          <w:color w:val="FF0000"/>
+        </w:rPr>
+        <w:t xml:space="preserve"> </w:t>
+      </w:r>
+      <w:r>
+        <w:rPr>
+          <w:color w:val="FF0000"/>
+        </w:rPr>
+        <w:t xml:space="preserve"> </w:t>
+      </w:r>
+      <w:r>
+        <w:rPr>
+          <w:strike/>
+          <w:color w:val="FF0000"/>
+        </w:rPr>
+        <w:t>The</w:t>
+      </w:r>
+      <w:r>
+        <w:rPr>
+          <w:strike/>
+          <w:color w:val="FF0000"/>
+        </w:rPr>
+        <w:t>se</w:t>
+      </w:r>
+      <w:r>
+        <w:rPr>
+          <w:strike/>
+          <w:color w:val="FF0000"/>
+        </w:rPr>
+        <w:t xml:space="preserve"> results suggested us some </w:t>
+      </w:r>
+      <w:r>
+        <w:rPr>
+          <w:strike/>
+          <w:color w:val="FF0000"/>
+        </w:rPr>
         <w:t>ways to help the lagging students</w:t>
       </w:r>
       <w:r>
+        <w:rPr>
+          <w:strike/>
+          <w:color w:val="FF0000"/>
+        </w:rPr>
         <w:t>, who most of the times were the immigrant ones</w:t>
       </w:r>
       <w:r>
+        <w:rPr>
+          <w:strike/>
+          <w:color w:val="FF0000"/>
+        </w:rPr>
         <w:t xml:space="preserve">, </w:t>
       </w:r>
       <w:r>
+        <w:rPr>
+          <w:strike/>
+          <w:color w:val="FF0000"/>
+        </w:rPr>
         <w:t>understanding the points that could be improved.</w:t>
       </w:r>
-    </w:p>
-    <w:p>
-      <w:pPr>
-        <w:pStyle w:val="ListParagraph"/>
-      </w:pPr>
-      <w:r>
-        <w:t>Then</w:t>
-      </w:r>
-      <w:r>
-        <w:t>,</w:t>
-      </w:r>
-      <w:r>
-        <w:t xml:space="preserve"> focusing on schools and proceeding with a </w:t>
-      </w:r>
-      <w:r>
-        <w:t>Multinomial</w:t>
-      </w:r>
-      <w:r>
-        <w:t xml:space="preserve"> </w:t>
-      </w:r>
-      <w:r>
-        <w:rPr>
-          <w:color w:val="FF0000"/>
-        </w:rPr>
-        <w:t>Logistic</w:t>
-      </w:r>
-      <w:r>
-        <w:rPr>
-          <w:color w:val="FF0000"/>
-        </w:rPr>
-        <w:t xml:space="preserve"> </w:t>
-      </w:r>
-      <w:r>
-        <w:t xml:space="preserve">Regression, we </w:t>
+      <w:r>
+        <w:rPr>
+          <w:strike/>
+          <w:color w:val="FF0000"/>
+        </w:rPr>
+        <w:t xml:space="preserve"> </w:t>
+      </w:r>
+      <w:r>
+        <w:t xml:space="preserve">to understand where to act </w:t>
+      </w:r>
+      <w:r>
+        <w:t>to</w:t>
+      </w:r>
+      <w:r>
+        <w:t xml:space="preserve"> help struggling students, often immigrant,</w:t>
+      </w:r>
+      <w:r>
+        <w:t xml:space="preserve"> in</w:t>
+      </w:r>
+      <w:r>
+        <w:t xml:space="preserve"> the most effective way.</w:t>
+      </w:r>
+    </w:p>
+    <w:p>
+      <w:pPr>
+        <w:pStyle w:val="ListParagraph"/>
+      </w:pPr>
+      <w:r>
+        <w:t>Finally,</w:t>
+      </w:r>
+      <w:r>
+        <w:t xml:space="preserve"> </w:t>
+      </w:r>
+      <w:r>
+        <w:rPr>
+          <w:color w:val="FF0000"/>
+        </w:rPr>
+        <w:t>through</w:t>
+      </w:r>
+      <w:r>
+        <w:rPr>
+          <w:color w:val="FF0000"/>
+        </w:rPr>
+        <w:t xml:space="preserve"> Linear Mixed Models</w:t>
+      </w:r>
+      <w:r>
+        <w:t xml:space="preserve"> </w:t>
+      </w:r>
+      <w:r>
+        <w:t xml:space="preserve">we </w:t>
       </w:r>
       <w:r>
         <w:t xml:space="preserve">clustered </w:t>
@@ -296,25 +727,40 @@
         <w:t xml:space="preserve">schools </w:t>
       </w:r>
       <w:r>
-        <w:t>with respect to some features that affected the results of their students</w:t>
-      </w:r>
-      <w:r>
-        <w:t xml:space="preserve">, highlighting what makes a school the best in </w:t>
-      </w:r>
-      <w:r>
-        <w:t>terms</w:t>
-      </w:r>
-      <w:r>
-        <w:t xml:space="preserve"> </w:t>
-      </w:r>
-      <w:r>
-        <w:t xml:space="preserve">of results </w:t>
-      </w:r>
-      <w:r>
-        <w:t xml:space="preserve">and </w:t>
-      </w:r>
-      <w:r>
-        <w:t xml:space="preserve">of integration. </w:t>
+        <w:t xml:space="preserve">based on their contribution to the </w:t>
+      </w:r>
+      <w:r>
+        <w:rPr>
+          <w:color w:val="FF0000"/>
+        </w:rPr>
+        <w:t>scores</w:t>
+      </w:r>
+      <w:r>
+        <w:t xml:space="preserve"> and using </w:t>
+      </w:r>
+      <w:r>
+        <w:t xml:space="preserve">Multinomial </w:t>
+      </w:r>
+      <w:r>
+        <w:rPr>
+          <w:color w:val="FF0000"/>
+        </w:rPr>
+        <w:t xml:space="preserve">Logistic </w:t>
+      </w:r>
+      <w:r>
+        <w:t>Regression</w:t>
+      </w:r>
+      <w:r>
+        <w:t xml:space="preserve"> we identified</w:t>
+      </w:r>
+      <w:r>
+        <w:t xml:space="preserve"> </w:t>
+      </w:r>
+      <w:r>
+        <w:t>the key characteristic which allows the “better” schools to help their students.</w:t>
+      </w:r>
+      <w:r>
+        <w:t xml:space="preserve"> </w:t>
       </w:r>
     </w:p>
     <w:p>
@@ -385,6 +831,7 @@
         <w:rPr>
           <w:noProof/>
         </w:rPr>
+        <w:lastRenderedPageBreak/>
         <w:drawing>
           <wp:inline distT="0" distB="0" distL="0" distR="0" wp14:anchorId="1D14C59B" wp14:editId="40ED90C4">
             <wp:extent cx="3071484" cy="2289175"/>
@@ -434,20 +881,62 @@
         <w:ind w:left="1440"/>
       </w:pPr>
       <w:r>
-        <w:t xml:space="preserve">Since the number of covariates available was more than 1000 </w:t>
-      </w:r>
-      <w:r>
-        <w:rPr>
-          <w:color w:val="4472C4" w:themeColor="accent1"/>
-        </w:rPr>
-        <w:t>(one for each questionnaire answer)</w:t>
-      </w:r>
-      <w:r>
-        <w:t xml:space="preserve">, we selected the most relevant ones related to our focus on </w:t>
-      </w:r>
-      <w:r>
-        <w:lastRenderedPageBreak/>
-        <w:t xml:space="preserve">immigration. Some of the questions answered by the students were already aggregated by Pisa’s group and resulted to be the most complete. </w:t>
+        <w:rPr>
+          <w:strike/>
+          <w:color w:val="FF0000"/>
+        </w:rPr>
+        <w:t xml:space="preserve">Since the number of covariates available was more than </w:t>
+      </w:r>
+      <w:r>
+        <w:rPr>
+          <w:strike/>
+          <w:color w:val="FF0000"/>
+        </w:rPr>
+        <w:t>a thousand</w:t>
+      </w:r>
+      <w:r>
+        <w:rPr>
+          <w:strike/>
+          <w:color w:val="FF0000"/>
+        </w:rPr>
+        <w:t xml:space="preserve"> (one for each questionnaire answer), we selected the most relevant ones related to our focus on immigration.</w:t>
+      </w:r>
+      <w:r>
+        <w:rPr>
+          <w:color w:val="FF0000"/>
+        </w:rPr>
+        <w:t xml:space="preserve"> </w:t>
+      </w:r>
+      <w:r>
+        <w:rPr>
+          <w:color w:val="FF0000"/>
+        </w:rPr>
+        <w:t>Some questionnaire answers where already</w:t>
+      </w:r>
+      <w:r>
+        <w:rPr>
+          <w:color w:val="FF0000"/>
+        </w:rPr>
+        <w:t xml:space="preserve"> grouped in aggregated features,</w:t>
+      </w:r>
+      <w:r>
+        <w:rPr>
+          <w:color w:val="FF0000"/>
+        </w:rPr>
+        <w:t xml:space="preserve"> </w:t>
+      </w:r>
+      <w:r>
+        <w:rPr>
+          <w:strike/>
+          <w:color w:val="FF0000"/>
+        </w:rPr>
+        <w:t>of the questions answered by the students were already aggregated by Pisa’s group and resulted to be the most complete.</w:t>
+      </w:r>
+      <w:r>
+        <w:rPr>
+          <w:color w:val="FF0000"/>
+        </w:rPr>
+        <w:t xml:space="preserve"> </w:t>
       </w:r>
     </w:p>
     <w:p>
@@ -456,7 +945,31 @@
         <w:ind w:left="1440"/>
       </w:pPr>
       <w:r>
-        <w:t>The features selected range over many fields: ESCS status, Immigration status, teacher support, sense of belonging, class size, at home weekly learning time, etc.</w:t>
+        <w:t>The features</w:t>
+      </w:r>
+      <w:r>
+        <w:t xml:space="preserve"> we</w:t>
+      </w:r>
+      <w:r>
+        <w:t xml:space="preserve"> selected range over many fields: ESCS status</w:t>
+      </w:r>
+      <w:r>
+        <w:t xml:space="preserve"> (</w:t>
+      </w:r>
+      <w:r>
+        <w:t xml:space="preserve">index of economic, </w:t>
+      </w:r>
+      <w:r>
+        <w:t>social,</w:t>
+      </w:r>
+      <w:r>
+        <w:t xml:space="preserve"> and cultural status</w:t>
+      </w:r>
+      <w:r>
+        <w:t>)</w:t>
+      </w:r>
+      <w:r>
+        <w:t>, Immigration status, teacher support, sense of belonging, class size, at home weekly learning time, etc.</w:t>
       </w:r>
     </w:p>
     <w:p>
@@ -481,57 +994,60 @@
       </w:pPr>
       <w:r>
         <w:rPr>
-          <w:lang w:val="en-GB"/>
-        </w:rPr>
-        <w:t>We first qualitatively visualised our dataset trough clustering. Using k-means</w:t>
-      </w:r>
-      <w:r>
-        <w:rPr>
-          <w:lang w:val="en-GB"/>
-        </w:rPr>
-        <w:t xml:space="preserve"> on the dataset containing the observations of all european students</w:t>
-      </w:r>
-      <w:r>
-        <w:rPr>
-          <w:lang w:val="en-GB"/>
-        </w:rPr>
-        <w:t>, we came up with</w:t>
-      </w:r>
-      <w:r>
-        <w:rPr>
-          <w:lang w:val="en-GB"/>
-        </w:rPr>
-        <w:t xml:space="preserve"> three</w:t>
-      </w:r>
-      <w:r>
-        <w:rPr>
-          <w:lang w:val="en-GB"/>
-        </w:rPr>
-        <w:t xml:space="preserve"> </w:t>
-      </w:r>
-      <w:r>
-        <w:rPr>
-          <w:lang w:val="en-GB"/>
-        </w:rPr>
-        <w:t xml:space="preserve">balanced </w:t>
-      </w:r>
-      <w:r>
-        <w:rPr>
-          <w:lang w:val="en-GB"/>
-        </w:rPr>
-        <w:t xml:space="preserve">clusters which </w:t>
-      </w:r>
-      <w:r>
-        <w:rPr>
-          <w:lang w:val="en-GB"/>
-        </w:rPr>
-        <w:t xml:space="preserve">are not perfectly divided but seem to </w:t>
-      </w:r>
-      <w:r>
-        <w:rPr>
-          <w:lang w:val="en-GB"/>
-        </w:rPr>
-        <w:t>confirm our hypothesis that immigrants are generally less successful at school.</w:t>
+          <w:strike/>
+          <w:lang w:val="en-GB"/>
+        </w:rPr>
+        <w:t xml:space="preserve">We first qualitatively visualised our dataset trough clustering. </w:t>
+      </w:r>
+      <w:r>
+        <w:rPr>
+          <w:strike/>
+          <w:lang w:val="en-GB"/>
+        </w:rPr>
+        <w:t xml:space="preserve"> </w:t>
+      </w:r>
+      <w:r>
+        <w:rPr>
+          <w:lang w:val="en-GB"/>
+        </w:rPr>
+        <w:t>Investigating the dataset through</w:t>
+      </w:r>
+      <w:r>
+        <w:rPr>
+          <w:lang w:val="en-GB"/>
+        </w:rPr>
+        <w:t xml:space="preserve"> </w:t>
+      </w:r>
+      <w:r>
+        <w:rPr>
+          <w:lang w:val="en-GB"/>
+        </w:rPr>
+        <w:t>k-means</w:t>
+      </w:r>
+      <w:r>
+        <w:rPr>
+          <w:lang w:val="en-GB"/>
+        </w:rPr>
+        <w:t xml:space="preserve"> </w:t>
+      </w:r>
+      <w:r>
+        <w:rPr>
+          <w:strike/>
+          <w:lang w:val="en-GB"/>
+        </w:rPr>
+        <w:t>we came up with three balanced clusters which are not perfectly divided but seem</w:t>
+      </w:r>
+      <w:r>
+        <w:rPr>
+          <w:lang w:val="en-GB"/>
+        </w:rPr>
+        <w:t xml:space="preserve"> </w:t>
+      </w:r>
+      <w:r>
+        <w:rPr>
+          <w:lang w:val="en-GB"/>
+        </w:rPr>
+        <w:t xml:space="preserve">we identified 3 clusters of students. </w:t>
       </w:r>
     </w:p>
     <w:p>
@@ -680,14 +1196,171 @@
           <w:color w:val="FF0000"/>
           <w:lang w:val="en-GB"/>
         </w:rPr>
-        <w:t>he cluster linked to the best performances contains only the 23% of the total number of immigrants, while the worst one contains the 54% of them. Moreover</w:t>
-      </w:r>
-      <w:r>
-        <w:rPr>
-          <w:color w:val="FF0000"/>
-          <w:lang w:val="en-GB"/>
-        </w:rPr>
-        <w:t>, from the analysis of the other features of the clusters it’s clear that immigrants often attend poorer schools with a shortage of material and staff, where there is generally a school climate that hinders learning.</w:t>
+        <w:t>he cluster</w:t>
+      </w:r>
+      <w:r>
+        <w:rPr>
+          <w:color w:val="FF0000"/>
+          <w:lang w:val="en-GB"/>
+        </w:rPr>
+        <w:t xml:space="preserve"> with</w:t>
+      </w:r>
+      <w:r>
+        <w:rPr>
+          <w:color w:val="FF0000"/>
+          <w:lang w:val="en-GB"/>
+        </w:rPr>
+        <w:t xml:space="preserve"> the worst </w:t>
+      </w:r>
+      <w:r>
+        <w:rPr>
+          <w:color w:val="FF0000"/>
+          <w:lang w:val="en-GB"/>
+        </w:rPr>
+        <w:t>math and reading scores</w:t>
+      </w:r>
+      <w:r>
+        <w:rPr>
+          <w:color w:val="FF0000"/>
+          <w:lang w:val="en-GB"/>
+        </w:rPr>
+        <w:t xml:space="preserve"> contains 54% </w:t>
+      </w:r>
+      <w:r>
+        <w:rPr>
+          <w:color w:val="FF0000"/>
+          <w:lang w:val="en-GB"/>
+        </w:rPr>
+        <w:t>of the total number of immigrants</w:t>
+      </w:r>
+      <w:r>
+        <w:rPr>
+          <w:color w:val="FF0000"/>
+          <w:lang w:val="en-GB"/>
+        </w:rPr>
+        <w:t>, while the</w:t>
+      </w:r>
+      <w:r>
+        <w:rPr>
+          <w:color w:val="FF0000"/>
+          <w:lang w:val="en-GB"/>
+        </w:rPr>
+        <w:t xml:space="preserve"> </w:t>
+      </w:r>
+      <w:r>
+        <w:rPr>
+          <w:color w:val="FF0000"/>
+          <w:lang w:val="en-GB"/>
+        </w:rPr>
+        <w:t xml:space="preserve">best </w:t>
+      </w:r>
+      <w:r>
+        <w:rPr>
+          <w:color w:val="FF0000"/>
+          <w:lang w:val="en-GB"/>
+        </w:rPr>
+        <w:t>contains only 23%</w:t>
+      </w:r>
+      <w:r>
+        <w:rPr>
+          <w:color w:val="FF0000"/>
+          <w:lang w:val="en-GB"/>
+        </w:rPr>
+        <w:t xml:space="preserve"> of them</w:t>
+      </w:r>
+      <w:r>
+        <w:rPr>
+          <w:color w:val="FF0000"/>
+          <w:lang w:val="en-GB"/>
+        </w:rPr>
+        <w:t xml:space="preserve">. </w:t>
+      </w:r>
+    </w:p>
+    <w:p>
+      <w:pPr>
+        <w:pStyle w:val="ListParagraph"/>
+        <w:ind w:left="1440"/>
+        <w:rPr>
+          <w:color w:val="FF0000"/>
+          <w:lang w:val="en-GB"/>
+        </w:rPr>
+      </w:pPr>
+      <w:r>
+        <w:rPr>
+          <w:color w:val="FF0000"/>
+          <w:lang w:val="en-GB"/>
+        </w:rPr>
+        <w:t>Moreover</w:t>
+      </w:r>
+      <w:r>
+        <w:rPr>
+          <w:color w:val="FF0000"/>
+          <w:lang w:val="en-GB"/>
+        </w:rPr>
+        <w:t xml:space="preserve">, </w:t>
+      </w:r>
+      <w:r>
+        <w:rPr>
+          <w:color w:val="FF0000"/>
+          <w:lang w:val="en-GB"/>
+        </w:rPr>
+        <w:t>the clusters show</w:t>
+      </w:r>
+      <w:r>
+        <w:rPr>
+          <w:color w:val="FF0000"/>
+          <w:lang w:val="en-GB"/>
+        </w:rPr>
+        <w:t xml:space="preserve"> that</w:t>
+      </w:r>
+      <w:r>
+        <w:rPr>
+          <w:color w:val="FF0000"/>
+          <w:lang w:val="en-GB"/>
+        </w:rPr>
+        <w:t xml:space="preserve"> </w:t>
+      </w:r>
+      <w:r>
+        <w:rPr>
+          <w:color w:val="FF0000"/>
+          <w:lang w:val="en-GB"/>
+        </w:rPr>
+        <w:t>most</w:t>
+      </w:r>
+      <w:r>
+        <w:rPr>
+          <w:color w:val="FF0000"/>
+          <w:lang w:val="en-GB"/>
+        </w:rPr>
+        <w:t xml:space="preserve"> immigrant</w:t>
+      </w:r>
+      <w:r>
+        <w:rPr>
+          <w:color w:val="FF0000"/>
+          <w:lang w:val="en-GB"/>
+        </w:rPr>
+        <w:t xml:space="preserve"> students </w:t>
+      </w:r>
+      <w:r>
+        <w:rPr>
+          <w:color w:val="FF0000"/>
+          <w:lang w:val="en-GB"/>
+        </w:rPr>
+        <w:t xml:space="preserve">attend poorer schools with a shortage of material and staff, </w:t>
+      </w:r>
+      <w:r>
+        <w:rPr>
+          <w:color w:val="FF0000"/>
+          <w:lang w:val="en-GB"/>
+        </w:rPr>
+        <w:t>and</w:t>
+      </w:r>
+      <w:r>
+        <w:rPr>
+          <w:color w:val="FF0000"/>
+          <w:lang w:val="en-GB"/>
+        </w:rPr>
+        <w:t xml:space="preserve"> a school climate that hinders learning.</w:t>
       </w:r>
     </w:p>
     <w:p>
@@ -735,7 +1408,7 @@
         </w:numPr>
       </w:pPr>
       <w:r>
-        <w:t>Manova</w:t>
+        <w:t>MANOVA</w:t>
       </w:r>
     </w:p>
     <w:p>
@@ -744,23 +1417,92 @@
         <w:ind w:left="1440"/>
       </w:pPr>
       <w:r>
-        <w:t>We then used manova to get statistical evidence for our hypothesis of there being differences between native and immigrant students in math and reading scores. Then we further investigated other differences between these groups.</w:t>
+        <w:rPr>
+          <w:strike/>
+          <w:color w:val="FF0000"/>
+        </w:rPr>
+        <w:t xml:space="preserve">We then used </w:t>
+      </w:r>
+      <w:r>
+        <w:rPr>
+          <w:strike/>
+          <w:color w:val="FF0000"/>
+        </w:rPr>
+        <w:t>MANOVA</w:t>
+      </w:r>
+      <w:r>
+        <w:rPr>
+          <w:strike/>
+          <w:color w:val="FF0000"/>
+        </w:rPr>
+        <w:t xml:space="preserve"> to get statistical evidence for our hypothesis of there being differences between native and immigrant students in math and reading scores</w:t>
+      </w:r>
+      <w:r>
+        <w:t xml:space="preserve">. </w:t>
       </w:r>
     </w:p>
     <w:p>
       <w:pPr>
         <w:pStyle w:val="ListParagraph"/>
         <w:ind w:left="1440"/>
-        <w:rPr>
-          <w:color w:val="FF0000"/>
-        </w:rPr>
-      </w:pPr>
-      <w:r>
-        <w:rPr>
-          <w:color w:val="FF0000"/>
-        </w:rPr>
-        <w:t xml:space="preserve">The main hypothesis was confirmed for all European countries (except Great Britain). </w:t>
-      </w:r>
+      </w:pPr>
+      <w:r>
+        <w:t>T</w:t>
+      </w:r>
+      <w:r>
+        <w:t xml:space="preserve">o confirm the qualitative results observed through clustering </w:t>
+      </w:r>
+      <w:r>
+        <w:t>we performed MANOVA tests on the main features of interest.</w:t>
+      </w:r>
+    </w:p>
+    <w:p>
+      <w:pPr>
+        <w:pStyle w:val="ListParagraph"/>
+        <w:ind w:left="1440"/>
+        <w:rPr>
+          <w:color w:val="FF0000"/>
+        </w:rPr>
+      </w:pPr>
+      <w:r>
+        <w:rPr>
+          <w:color w:val="FF0000"/>
+        </w:rPr>
+        <w:t>For all countries</w:t>
+      </w:r>
+      <w:r>
+        <w:rPr>
+          <w:color w:val="FF0000"/>
+        </w:rPr>
+        <w:t xml:space="preserve"> </w:t>
+      </w:r>
+      <w:r>
+        <w:rPr>
+          <w:color w:val="FF0000"/>
+        </w:rPr>
+        <w:t>(except Great Britain)</w:t>
+      </w:r>
+      <w:r>
+        <w:rPr>
+          <w:color w:val="FF0000"/>
+        </w:rPr>
+        <w:t xml:space="preserve"> we found statistical evidence at level 95% that immigrant students have lower mean scores in both Math and Reading</w:t>
+      </w:r>
+      <w:r>
+        <w:rPr>
+          <w:color w:val="FF0000"/>
+        </w:rPr>
+        <w:t xml:space="preserve">. </w:t>
+      </w:r>
+    </w:p>
+    <w:p>
+      <w:pPr>
+        <w:pStyle w:val="ListParagraph"/>
+        <w:ind w:left="1440"/>
+        <w:rPr>
+          <w:color w:val="FF0000"/>
+        </w:rPr>
+      </w:pPr>
       <w:r>
         <w:rPr>
           <w:color w:val="FF0000"/>
@@ -771,7 +1513,13 @@
         <w:rPr>
           <w:color w:val="FF0000"/>
         </w:rPr>
-        <w:t>y ranking them, we see that Great Britain is the country with least score difference, while Denmark is the worst among the selected countries.</w:t>
+        <w:t>y ranking the</w:t>
+      </w:r>
+      <w:r>
+        <w:rPr>
+          <w:color w:val="FF0000"/>
+        </w:rPr>
+        <w:t xml:space="preserve"> differences in scores, we see that Great Britain is first while Denmark is last.</w:t>
       </w:r>
     </w:p>
     <w:p>
@@ -786,25 +1534,7 @@
         <w:rPr>
           <w:color w:val="FF0000"/>
         </w:rPr>
-        <w:t xml:space="preserve">In addition, </w:t>
-      </w:r>
-      <w:r>
-        <w:rPr>
-          <w:color w:val="FF0000"/>
-        </w:rPr>
-        <w:t>l</w:t>
-      </w:r>
-      <w:r>
-        <w:rPr>
-          <w:color w:val="FF0000"/>
-        </w:rPr>
-        <w:t>earning times for immigrants are consistently more in all countries with respect to natives’ times</w:t>
-      </w:r>
-      <w:r>
-        <w:rPr>
-          <w:color w:val="FF0000"/>
-        </w:rPr>
-        <w:t>; this result highlights that usually the failure of immigrants is not due to a lack of commitment and study.</w:t>
+        <w:t xml:space="preserve">Similar differences are found also for other features such as ESCS status, sense of belonging in school, grade repetition percentages. </w:t>
       </w:r>
     </w:p>
     <w:p>
@@ -819,20 +1549,74 @@
         <w:rPr>
           <w:color w:val="FF0000"/>
         </w:rPr>
-        <w:t>From other inspections</w:t>
-      </w:r>
-      <w:r>
-        <w:rPr>
-          <w:color w:val="FF0000"/>
-        </w:rPr>
-        <w:t>…</w:t>
-      </w:r>
-      <w:r>
-        <w:rPr>
-          <w:color w:val="FF0000"/>
-        </w:rPr>
-        <w:t>seba continua</w:t>
-      </w:r>
+        <w:t>On the other hand</w:t>
+      </w:r>
+      <w:r>
+        <w:rPr>
+          <w:color w:val="FF0000"/>
+        </w:rPr>
+        <w:t>,</w:t>
+      </w:r>
+      <w:r>
+        <w:rPr>
+          <w:color w:val="FF0000"/>
+        </w:rPr>
+        <w:t xml:space="preserve"> weekly</w:t>
+      </w:r>
+      <w:r>
+        <w:rPr>
+          <w:color w:val="FF0000"/>
+        </w:rPr>
+        <w:t xml:space="preserve"> </w:t>
+      </w:r>
+      <w:r>
+        <w:rPr>
+          <w:color w:val="FF0000"/>
+        </w:rPr>
+        <w:t>times spent studying</w:t>
+      </w:r>
+      <w:r>
+        <w:rPr>
+          <w:color w:val="FF0000"/>
+        </w:rPr>
+        <w:t xml:space="preserve"> are consistently </w:t>
+      </w:r>
+      <w:r>
+        <w:rPr>
+          <w:color w:val="FF0000"/>
+        </w:rPr>
+        <w:t>higher</w:t>
+      </w:r>
+      <w:r>
+        <w:rPr>
+          <w:color w:val="FF0000"/>
+        </w:rPr>
+        <w:t xml:space="preserve"> </w:t>
+      </w:r>
+      <w:r>
+        <w:rPr>
+          <w:color w:val="FF0000"/>
+        </w:rPr>
+        <w:t>for immigrant students compared to native</w:t>
+      </w:r>
+      <w:r>
+        <w:rPr>
+          <w:color w:val="FF0000"/>
+        </w:rPr>
+        <w:t>, which excludes lack of commitment as the motivation behind lower scores.</w:t>
+      </w:r>
+    </w:p>
+    <w:p>
+      <w:pPr>
+        <w:pStyle w:val="ListParagraph"/>
+        <w:ind w:left="1440"/>
+      </w:pPr>
+    </w:p>
+    <w:p>
+      <w:pPr>
+        <w:pStyle w:val="ListParagraph"/>
+        <w:ind w:left="1440"/>
+      </w:pPr>
     </w:p>
     <w:p>
       <w:pPr>
@@ -849,6 +1633,7 @@
         </w:numPr>
       </w:pPr>
       <w:r>
+        <w:lastRenderedPageBreak/>
         <w:t>Linear models</w:t>
       </w:r>
     </w:p>
@@ -856,13 +1641,15 @@
       <w:pPr>
         <w:pStyle w:val="ListParagraph"/>
         <w:ind w:left="1440"/>
-      </w:pPr>
-      <w:r>
-        <w:t xml:space="preserve">After assessing the presence of differences in scores between immigrants and natives we tried to understand which features are most important for a student’s scholastic </w:t>
-      </w:r>
-      <w:r>
-        <w:lastRenderedPageBreak/>
-        <w:t>success, to find the optimal way for schools to help lagging students and to have a better integration system.</w:t>
+        <w:rPr>
+          <w:strike/>
+        </w:rPr>
+      </w:pPr>
+      <w:r>
+        <w:rPr>
+          <w:strike/>
+        </w:rPr>
+        <w:t>After assessing the presence of differences in scores between immigrants and natives we tried to understand which features are most important for a student’s scholastic success, to find the optimal way for schools to help lagging students and to have a better integration system.</w:t>
       </w:r>
     </w:p>
     <w:p>
@@ -871,7 +1658,64 @@
         <w:ind w:left="1440"/>
       </w:pPr>
       <w:r>
-        <w:t>By focusing our aim on three datasets (European aggregated dataset, Great Britain as the most performing country wrt integration, and Denmark as the worst one) and using as our target variable the scores of math and reading, we selected the best model through backward selection.</w:t>
+        <w:rPr>
+          <w:strike/>
+        </w:rPr>
+        <w:t>By focusing</w:t>
+      </w:r>
+      <w:r>
+        <w:rPr>
+          <w:strike/>
+        </w:rPr>
+        <w:t xml:space="preserve">  </w:t>
+      </w:r>
+      <w:r>
+        <w:t>to</w:t>
+      </w:r>
+      <w:r>
+        <w:t xml:space="preserve"> find the </w:t>
+      </w:r>
+      <w:r>
+        <w:t>features mainly responsible of scholastic success</w:t>
+      </w:r>
+      <w:r>
+        <w:t xml:space="preserve"> </w:t>
+      </w:r>
+      <w:r>
+        <w:t xml:space="preserve">we focused on </w:t>
+      </w:r>
+      <w:r>
+        <w:t>three datasets</w:t>
+      </w:r>
+      <w:r>
+        <w:t>:</w:t>
+      </w:r>
+      <w:r>
+        <w:t xml:space="preserve"> </w:t>
+      </w:r>
+      <w:r>
+        <w:t>our complete</w:t>
+      </w:r>
+      <w:r>
+        <w:t xml:space="preserve"> dataset, Great Britain as </w:t>
+      </w:r>
+      <w:r>
+        <w:t xml:space="preserve">an example of </w:t>
+      </w:r>
+      <w:r>
+        <w:t xml:space="preserve">a country with </w:t>
+      </w:r>
+      <w:r>
+        <w:t>good integration</w:t>
+      </w:r>
+      <w:r>
+        <w:t xml:space="preserve">, and Denmark as </w:t>
+      </w:r>
+      <w:r>
+        <w:t>one with more integration issues.</w:t>
+      </w:r>
+      <w:r>
+        <w:t xml:space="preserve"> </w:t>
       </w:r>
     </w:p>
     <w:p>
@@ -886,45 +1730,25 @@
         <w:rPr>
           <w:color w:val="FF0000"/>
         </w:rPr>
-        <w:t xml:space="preserve">We started with the European dataset to look for general trends: we </w:t>
-      </w:r>
-      <w:r>
-        <w:rPr>
-          <w:color w:val="FF0000"/>
-        </w:rPr>
-        <w:t>found</w:t>
-      </w:r>
-      <w:r>
-        <w:rPr>
-          <w:color w:val="FF0000"/>
-        </w:rPr>
-        <w:t xml:space="preserve"> out, as we expected, that being an immigrant student, who mainly speaks his language and not the one of the </w:t>
-      </w:r>
-      <w:proofErr w:type="gramStart"/>
-      <w:r>
-        <w:rPr>
-          <w:color w:val="FF0000"/>
-        </w:rPr>
-        <w:t>country</w:t>
-      </w:r>
-      <w:proofErr w:type="gramEnd"/>
-      <w:r>
-        <w:rPr>
-          <w:color w:val="FF0000"/>
-        </w:rPr>
-        <w:t xml:space="preserve"> he lives in, has a negative effect on the</w:t>
-      </w:r>
-      <w:r>
-        <w:rPr>
-          <w:color w:val="FF0000"/>
-        </w:rPr>
-        <w:t xml:space="preserve"> scores</w:t>
-      </w:r>
-      <w:r>
-        <w:rPr>
-          <w:color w:val="FF0000"/>
-        </w:rPr>
-        <w:t xml:space="preserve">, as well as having parents who are not highly educated and being bullied at school.   </w:t>
+        <w:t xml:space="preserve">For </w:t>
+      </w:r>
+      <w:r>
+        <w:rPr>
+          <w:color w:val="FF0000"/>
+        </w:rPr>
+        <w:t>immigrant student</w:t>
+      </w:r>
+      <w:r>
+        <w:rPr>
+          <w:color w:val="FF0000"/>
+        </w:rPr>
+        <w:t>s some of the main negative regressors are: not speaking the country’s language at home</w:t>
+      </w:r>
+      <w:r>
+        <w:rPr>
+          <w:color w:val="FF0000"/>
+        </w:rPr>
+        <w:t xml:space="preserve">, having parents who are not highly educated and being bullied at school. </w:t>
       </w:r>
     </w:p>
     <w:p>
@@ -939,7 +1763,31 @@
         <w:rPr>
           <w:color w:val="FF0000"/>
         </w:rPr>
-        <w:t xml:space="preserve">Moreover, it was clear that a school with a shortage of educational material and staff influences its </w:t>
+        <w:t>Moreover, school</w:t>
+      </w:r>
+      <w:r>
+        <w:rPr>
+          <w:color w:val="FF0000"/>
+        </w:rPr>
+        <w:t>s</w:t>
+      </w:r>
+      <w:r>
+        <w:rPr>
+          <w:color w:val="FF0000"/>
+        </w:rPr>
+        <w:t xml:space="preserve"> with a shortage of educational material and staff influences </w:t>
+      </w:r>
+      <w:r>
+        <w:rPr>
+          <w:color w:val="FF0000"/>
+        </w:rPr>
+        <w:t>their</w:t>
+      </w:r>
+      <w:r>
+        <w:rPr>
+          <w:color w:val="FF0000"/>
+        </w:rPr>
+        <w:t xml:space="preserve"> </w:t>
       </w:r>
       <w:r>
         <w:rPr>
@@ -951,7 +1799,37 @@
         <w:rPr>
           <w:color w:val="FF0000"/>
         </w:rPr>
-        <w:t>, especially if they are immigrant who probably need an additional and more careful help from teachers.</w:t>
+        <w:t xml:space="preserve">, especially if they are immigrant </w:t>
+      </w:r>
+      <w:r>
+        <w:rPr>
+          <w:color w:val="FF0000"/>
+        </w:rPr>
+        <w:t>since they might</w:t>
+      </w:r>
+      <w:r>
+        <w:rPr>
+          <w:color w:val="FF0000"/>
+        </w:rPr>
+        <w:t xml:space="preserve"> need additional a</w:t>
+      </w:r>
+      <w:r>
+        <w:rPr>
+          <w:color w:val="FF0000"/>
+        </w:rPr>
+        <w:t xml:space="preserve">ttention from </w:t>
+      </w:r>
+      <w:r>
+        <w:rPr>
+          <w:color w:val="FF0000"/>
+        </w:rPr>
+        <w:t>teachers.</w:t>
+      </w:r>
+      <w:r>
+        <w:rPr>
+          <w:color w:val="FF0000"/>
+        </w:rPr>
+        <w:t xml:space="preserve"> </w:t>
       </w:r>
     </w:p>
     <w:p>
@@ -966,42 +1844,109 @@
         <w:rPr>
           <w:color w:val="FF0000"/>
         </w:rPr>
-        <w:t>On the other side, there are also positive effects, given mostly by the socioeconomic state of the student.</w:t>
+        <w:t>From the separate analysis of</w:t>
+      </w:r>
+      <w:r>
+        <w:rPr>
+          <w:color w:val="FF0000"/>
+        </w:rPr>
+        <w:t xml:space="preserve"> Great Britai</w:t>
+      </w:r>
+      <w:r>
+        <w:rPr>
+          <w:color w:val="FF0000"/>
+        </w:rPr>
+        <w:t>n</w:t>
+      </w:r>
+      <w:r>
+        <w:rPr>
+          <w:color w:val="FF0000"/>
+        </w:rPr>
+        <w:t xml:space="preserve">, </w:t>
+      </w:r>
+      <w:r>
+        <w:rPr>
+          <w:color w:val="FF0000"/>
+        </w:rPr>
+        <w:t xml:space="preserve">we noticed that ‘immigration’ </w:t>
+      </w:r>
+      <w:r>
+        <w:rPr>
+          <w:color w:val="FF0000"/>
+        </w:rPr>
+        <w:t>and most of its interaction effects were</w:t>
+      </w:r>
+      <w:r>
+        <w:rPr>
+          <w:color w:val="FF0000"/>
+        </w:rPr>
+        <w:t xml:space="preserve"> not significant anymore</w:t>
+      </w:r>
+      <w:r>
+        <w:rPr>
+          <w:color w:val="FF0000"/>
+        </w:rPr>
+        <w:t>, as expected</w:t>
+      </w:r>
+      <w:r>
+        <w:rPr>
+          <w:color w:val="FF0000"/>
+        </w:rPr>
+        <w:t>.</w:t>
+      </w:r>
+      <w:r>
+        <w:rPr>
+          <w:color w:val="FF0000"/>
+        </w:rPr>
+        <w:t xml:space="preserve"> The key factors are schools’ resources and ESCS status.</w:t>
+      </w:r>
+      <w:r>
+        <w:rPr>
+          <w:color w:val="FF0000"/>
+        </w:rPr>
+        <w:t xml:space="preserve"> </w:t>
       </w:r>
     </w:p>
     <w:p>
       <w:pPr>
         <w:pStyle w:val="ListParagraph"/>
         <w:ind w:left="1440"/>
-        <w:rPr>
-          <w:color w:val="FF0000"/>
-        </w:rPr>
-      </w:pPr>
-      <w:r>
-        <w:rPr>
-          <w:color w:val="FF0000"/>
-        </w:rPr>
-        <w:t xml:space="preserve">We decided to investigate more deeply the datasets of Great Britain and Denmark, trying to highlight if there are features that are more relevant than others in determining the integration gap between these two countries. </w:t>
-      </w:r>
-    </w:p>
-    <w:p>
-      <w:pPr>
-        <w:pStyle w:val="ListParagraph"/>
-        <w:ind w:left="1440"/>
-      </w:pPr>
-      <w:proofErr w:type="gramStart"/>
-      <w:r>
-        <w:rPr>
-          <w:color w:val="FF0000"/>
-        </w:rPr>
-        <w:t>First of all</w:t>
-      </w:r>
-      <w:proofErr w:type="gramEnd"/>
-      <w:r>
-        <w:rPr>
-          <w:color w:val="FF0000"/>
-        </w:rPr>
-        <w:t>, as we expected, we noticed that the feature ‘immigration’ was not significant anymore in the Great Britain model. On the contrary, in Denmark being an immigrant has a strong negative effect on the school success, also worsened by the interaction with other covariates as the student-teacher ratio and being bullied.</w:t>
+      </w:pPr>
+      <w:r>
+        <w:rPr>
+          <w:color w:val="FF0000"/>
+        </w:rPr>
+        <w:t xml:space="preserve">On the contrary, in Denmark being an immigrant has a strong negative effect, worsened by the interaction with other covariates </w:t>
+      </w:r>
+      <w:r>
+        <w:rPr>
+          <w:color w:val="FF0000"/>
+        </w:rPr>
+        <w:t xml:space="preserve">such </w:t>
+      </w:r>
+      <w:r>
+        <w:rPr>
+          <w:color w:val="FF0000"/>
+        </w:rPr>
+        <w:t>as the student-teacher ratio</w:t>
+      </w:r>
+      <w:r>
+        <w:rPr>
+          <w:color w:val="FF0000"/>
+        </w:rPr>
+        <w:t xml:space="preserve"> in schools</w:t>
+      </w:r>
+      <w:r>
+        <w:rPr>
+          <w:color w:val="FF0000"/>
+        </w:rPr>
+        <w:t xml:space="preserve"> and </w:t>
+      </w:r>
+      <w:r>
+        <w:rPr>
+          <w:color w:val="FF0000"/>
+        </w:rPr>
+        <w:t>the emotional status of the students.</w:t>
       </w:r>
     </w:p>
     <w:p>
@@ -1034,45 +1979,85 @@
         <w:rPr>
           <w:lang w:val="en-GB"/>
         </w:rPr>
-        <w:t>To measure the effect of living in a certain country on the students’ performance, we implemented a linear mixed model aggregating the observations through countries</w:t>
-      </w:r>
-      <w:r>
-        <w:rPr>
-          <w:lang w:val="en-GB"/>
-        </w:rPr>
-        <w:t xml:space="preserve">, keeping as target variables </w:t>
-      </w:r>
-      <w:proofErr w:type="gramStart"/>
-      <w:r>
-        <w:rPr>
-          <w:lang w:val="en-GB"/>
-        </w:rPr>
-        <w:t>math</w:t>
-      </w:r>
-      <w:proofErr w:type="gramEnd"/>
-      <w:r>
-        <w:rPr>
-          <w:lang w:val="en-GB"/>
-        </w:rPr>
-        <w:t xml:space="preserve"> and reading scores</w:t>
-      </w:r>
-      <w:r>
-        <w:rPr>
-          <w:lang w:val="en-GB"/>
-        </w:rPr>
-        <w:t>. To bet</w:t>
-      </w:r>
-      <w:r>
-        <w:rPr>
-          <w:lang w:val="en-GB"/>
-        </w:rPr>
-        <w:t>t</w:t>
-      </w:r>
-      <w:r>
-        <w:rPr>
-          <w:lang w:val="en-GB"/>
-        </w:rPr>
-        <w:t>er focus on the aim of our analysis we also added a random effect associated with the variable immigration.</w:t>
+        <w:t>Since our data offers some grouping possibilities (by country and by schools)</w:t>
+      </w:r>
+      <w:r>
+        <w:rPr>
+          <w:lang w:val="en-GB"/>
+        </w:rPr>
+        <w:t xml:space="preserve"> we </w:t>
+      </w:r>
+      <w:r>
+        <w:rPr>
+          <w:lang w:val="en-GB"/>
+        </w:rPr>
+        <w:t>extended our linear models into</w:t>
+      </w:r>
+      <w:r>
+        <w:rPr>
+          <w:lang w:val="en-GB"/>
+        </w:rPr>
+        <w:t xml:space="preserve"> linear mixed model</w:t>
+      </w:r>
+      <w:r>
+        <w:rPr>
+          <w:lang w:val="en-GB"/>
+        </w:rPr>
+        <w:t>s</w:t>
+      </w:r>
+      <w:r>
+        <w:rPr>
+          <w:lang w:val="en-GB"/>
+        </w:rPr>
+        <w:t xml:space="preserve"> aggregating the observations</w:t>
+      </w:r>
+      <w:r>
+        <w:rPr>
+          <w:lang w:val="en-GB"/>
+        </w:rPr>
+        <w:t xml:space="preserve"> firstly</w:t>
+      </w:r>
+      <w:r>
+        <w:rPr>
+          <w:lang w:val="en-GB"/>
+        </w:rPr>
+        <w:t xml:space="preserve"> </w:t>
+      </w:r>
+      <w:r>
+        <w:rPr>
+          <w:lang w:val="en-GB"/>
+        </w:rPr>
+        <w:t xml:space="preserve">by </w:t>
+      </w:r>
+      <w:r>
+        <w:rPr>
+          <w:lang w:val="en-GB"/>
+        </w:rPr>
+        <w:t>countries</w:t>
+      </w:r>
+      <w:r>
+        <w:rPr>
+          <w:lang w:val="en-GB"/>
+        </w:rPr>
+        <w:t>, adding</w:t>
+      </w:r>
+      <w:r>
+        <w:rPr>
+          <w:lang w:val="en-GB"/>
+        </w:rPr>
+        <w:t xml:space="preserve"> a random </w:t>
+      </w:r>
+      <w:r>
+        <w:rPr>
+          <w:lang w:val="en-GB"/>
+        </w:rPr>
+        <w:t>slope</w:t>
+      </w:r>
+      <w:r>
+        <w:rPr>
+          <w:lang w:val="en-GB"/>
+        </w:rPr>
+        <w:t xml:space="preserve"> associated with the variable immigration.</w:t>
       </w:r>
     </w:p>
     <w:p>
@@ -1087,33 +2072,85 @@
         <w:rPr>
           <w:lang w:val="en-GB"/>
         </w:rPr>
-        <w:t xml:space="preserve">We performed two other mixed models </w:t>
-      </w:r>
-      <w:proofErr w:type="gramStart"/>
-      <w:r>
-        <w:rPr>
-          <w:lang w:val="en-GB"/>
-        </w:rPr>
-        <w:t>in order to</w:t>
-      </w:r>
-      <w:proofErr w:type="gramEnd"/>
-      <w:r>
-        <w:rPr>
-          <w:lang w:val="en-GB"/>
-        </w:rPr>
-        <w:t xml:space="preserve"> </w:t>
-      </w:r>
-      <w:r>
-        <w:rPr>
-          <w:lang w:val="en-GB"/>
-        </w:rPr>
-        <w:t xml:space="preserve">emphasize </w:t>
-      </w:r>
-      <w:r>
-        <w:rPr>
-          <w:lang w:val="en-GB"/>
-        </w:rPr>
-        <w:t>the differences across schools in Great Britain and Denmark. Indeed, we aggregated the students through their schools trying to detect the main reasons why Great Britain is an effective model of integration as opposed to Denmark.</w:t>
+        <w:t>Secondly</w:t>
+      </w:r>
+      <w:r>
+        <w:rPr>
+          <w:lang w:val="en-GB"/>
+        </w:rPr>
+        <w:t xml:space="preserve">, we </w:t>
+      </w:r>
+      <w:r>
+        <w:rPr>
+          <w:lang w:val="en-GB"/>
+        </w:rPr>
+        <w:t>grouped</w:t>
+      </w:r>
+      <w:r>
+        <w:rPr>
+          <w:lang w:val="en-GB"/>
+        </w:rPr>
+        <w:t xml:space="preserve"> the </w:t>
+      </w:r>
+      <w:r>
+        <w:rPr>
+          <w:lang w:val="en-GB"/>
+        </w:rPr>
+        <w:t>datasets of Great Britain and Denmark</w:t>
+      </w:r>
+      <w:r>
+        <w:rPr>
+          <w:lang w:val="en-GB"/>
+        </w:rPr>
+        <w:t xml:space="preserve"> </w:t>
+      </w:r>
+      <w:r>
+        <w:rPr>
+          <w:lang w:val="en-GB"/>
+        </w:rPr>
+        <w:t>by</w:t>
+      </w:r>
+      <w:r>
+        <w:rPr>
+          <w:lang w:val="en-GB"/>
+        </w:rPr>
+        <w:t xml:space="preserve"> schools</w:t>
+      </w:r>
+      <w:r>
+        <w:rPr>
+          <w:lang w:val="en-GB"/>
+        </w:rPr>
+        <w:t>,</w:t>
+      </w:r>
+      <w:r>
+        <w:rPr>
+          <w:lang w:val="en-GB"/>
+        </w:rPr>
+        <w:t xml:space="preserve"> to </w:t>
+      </w:r>
+      <w:r>
+        <w:rPr>
+          <w:lang w:val="en-GB"/>
+        </w:rPr>
+        <w:t>observe</w:t>
+      </w:r>
+      <w:r>
+        <w:rPr>
+          <w:lang w:val="en-GB"/>
+        </w:rPr>
+        <w:t xml:space="preserve"> wh</w:t>
+      </w:r>
+      <w:r>
+        <w:rPr>
+          <w:lang w:val="en-GB"/>
+        </w:rPr>
+        <w:t>at do schools in these countries do differently to help their students</w:t>
+      </w:r>
+      <w:r>
+        <w:rPr>
+          <w:lang w:val="en-GB"/>
+        </w:rPr>
+        <w:t xml:space="preserve"> through Multinomial Logistic Regression in the next section.</w:t>
       </w:r>
     </w:p>
     <w:p>
@@ -1137,28 +2174,56 @@
           <w:color w:val="FF0000"/>
           <w:lang w:val="en-GB"/>
         </w:rPr>
-        <w:t xml:space="preserve">random effect given by the country </w:t>
-      </w:r>
-      <w:r>
-        <w:rPr>
-          <w:color w:val="FF0000"/>
-          <w:lang w:val="en-GB"/>
-        </w:rPr>
-        <w:t>is significant and increase its relevance once added the immigration random slope</w:t>
-      </w:r>
-      <w:r>
-        <w:rPr>
-          <w:color w:val="FF0000"/>
-          <w:lang w:val="en-GB"/>
-        </w:rPr>
-        <w:t>, both for math and reading</w:t>
-      </w:r>
-      <w:r>
-        <w:rPr>
-          <w:color w:val="FF0000"/>
-          <w:lang w:val="en-GB"/>
-        </w:rPr>
-        <w:t xml:space="preserve"> (the </w:t>
+        <w:t>random effect given by the country</w:t>
+      </w:r>
+      <w:r>
+        <w:rPr>
+          <w:color w:val="FF0000"/>
+          <w:lang w:val="en-GB"/>
+        </w:rPr>
+        <w:t xml:space="preserve"> grouping</w:t>
+      </w:r>
+      <w:r>
+        <w:rPr>
+          <w:color w:val="FF0000"/>
+          <w:lang w:val="en-GB"/>
+        </w:rPr>
+        <w:t xml:space="preserve"> </w:t>
+      </w:r>
+      <w:r>
+        <w:rPr>
+          <w:color w:val="FF0000"/>
+          <w:lang w:val="en-GB"/>
+        </w:rPr>
+        <w:t xml:space="preserve">is significant and </w:t>
+      </w:r>
+      <w:r>
+        <w:rPr>
+          <w:color w:val="FF0000"/>
+          <w:lang w:val="en-GB"/>
+        </w:rPr>
+        <w:t xml:space="preserve">adding </w:t>
+      </w:r>
+      <w:r>
+        <w:rPr>
+          <w:color w:val="FF0000"/>
+          <w:lang w:val="en-GB"/>
+        </w:rPr>
+        <w:t>the immigration random slope</w:t>
+      </w:r>
+      <w:r>
+        <w:rPr>
+          <w:color w:val="FF0000"/>
+          <w:lang w:val="en-GB"/>
+        </w:rPr>
+        <w:t xml:space="preserve"> increases its relevance. The</w:t>
+      </w:r>
+      <w:r>
+        <w:rPr>
+          <w:color w:val="FF0000"/>
+          <w:lang w:val="en-GB"/>
+        </w:rPr>
+        <w:t xml:space="preserve"> </w:t>
       </w:r>
       <w:r>
         <w:rPr>
@@ -1208,13 +2273,6 @@
           <w:lang w:val="en-GB"/>
         </w:rPr>
         <w:t xml:space="preserve"> for math and from 1.5% to 4.3% for reading</w:t>
-      </w:r>
-      <w:r>
-        <w:rPr>
-          <w:color w:val="FF0000"/>
-          <w:lang w:val="en-GB"/>
-        </w:rPr>
-        <w:t>)</w:t>
       </w:r>
       <w:r>
         <w:rPr>
@@ -1355,49 +2413,63 @@
           <w:color w:val="FF0000"/>
           <w:lang w:val="en-GB"/>
         </w:rPr>
-        <w:t xml:space="preserve">An important result and a </w:t>
-      </w:r>
-      <w:r>
-        <w:rPr>
-          <w:color w:val="FF0000"/>
-          <w:lang w:val="en-GB"/>
-        </w:rPr>
-        <w:t>confirmation of our previous analyses</w:t>
-      </w:r>
-      <w:r>
-        <w:rPr>
-          <w:color w:val="FF0000"/>
-          <w:lang w:val="en-GB"/>
-        </w:rPr>
-        <w:t xml:space="preserve"> can be observed </w:t>
-      </w:r>
-      <w:r>
-        <w:rPr>
-          <w:color w:val="FF0000"/>
-          <w:lang w:val="en-GB"/>
-        </w:rPr>
-        <w:t>in the dotplot of the random effects of the two models, indeed it’s clear how</w:t>
-      </w:r>
-      <w:r>
-        <w:rPr>
-          <w:color w:val="FF0000"/>
-          <w:lang w:val="en-GB"/>
-        </w:rPr>
-        <w:t>,</w:t>
-      </w:r>
-      <w:r>
-        <w:rPr>
-          <w:color w:val="FF0000"/>
-          <w:lang w:val="en-GB"/>
-        </w:rPr>
-        <w:t xml:space="preserve"> being an immigrant</w:t>
-      </w:r>
-      <w:r>
-        <w:rPr>
-          <w:color w:val="FF0000"/>
-          <w:lang w:val="en-GB"/>
-        </w:rPr>
-        <w:t>, living in Great Britain has a positive effect with respect to the mean on the school performances while living in Denmark has a negative one.</w:t>
+        <w:t>By plotting the</w:t>
+      </w:r>
+      <w:r>
+        <w:rPr>
+          <w:color w:val="FF0000"/>
+          <w:lang w:val="en-GB"/>
+        </w:rPr>
+        <w:t xml:space="preserve"> random </w:t>
+      </w:r>
+      <w:r>
+        <w:rPr>
+          <w:color w:val="FF0000"/>
+          <w:lang w:val="en-GB"/>
+        </w:rPr>
+        <w:t>coefficients</w:t>
+      </w:r>
+      <w:r>
+        <w:rPr>
+          <w:color w:val="FF0000"/>
+          <w:lang w:val="en-GB"/>
+        </w:rPr>
+        <w:t xml:space="preserve"> of the two models, it’s clear how</w:t>
+      </w:r>
+      <w:r>
+        <w:rPr>
+          <w:color w:val="FF0000"/>
+          <w:lang w:val="en-GB"/>
+        </w:rPr>
+        <w:t xml:space="preserve"> </w:t>
+      </w:r>
+      <w:r>
+        <w:rPr>
+          <w:color w:val="FF0000"/>
+          <w:lang w:val="en-GB"/>
+        </w:rPr>
+        <w:t>being an immigrant</w:t>
+      </w:r>
+      <w:r>
+        <w:rPr>
+          <w:color w:val="FF0000"/>
+          <w:lang w:val="en-GB"/>
+        </w:rPr>
+        <w:t xml:space="preserve"> </w:t>
+      </w:r>
+      <w:r>
+        <w:rPr>
+          <w:color w:val="FF0000"/>
+          <w:lang w:val="en-GB"/>
+        </w:rPr>
+        <w:t>living in Great Britain has a positive effect on the school performances while living in Denmark has a negative one</w:t>
+      </w:r>
+      <w:r>
+        <w:rPr>
+          <w:color w:val="FF0000"/>
+          <w:lang w:val="en-GB"/>
+        </w:rPr>
+        <w:t xml:space="preserve"> with respect to the mean.</w:t>
       </w:r>
     </w:p>
     <w:p>
@@ -1436,25 +2508,37 @@
         <w:rPr>
           <w:lang w:val="en-GB"/>
         </w:rPr>
-        <w:t>Once implemented the two mixed models for the schools of GBR and DNK</w:t>
-      </w:r>
-      <w:r>
-        <w:t xml:space="preserve"> w</w:t>
+        <w:t>We implemented</w:t>
+      </w:r>
+      <w:r>
+        <w:rPr>
+          <w:lang w:val="en-GB"/>
+        </w:rPr>
+        <w:t xml:space="preserve"> two mixed models for the schools of GBR and DNK</w:t>
+      </w:r>
+      <w:r>
+        <w:t xml:space="preserve"> </w:t>
+      </w:r>
+      <w:r>
+        <w:t xml:space="preserve">(see previous section), then for each </w:t>
+      </w:r>
+      <w:r>
+        <w:t>w</w:t>
       </w:r>
       <w:r>
         <w:t>e divided the schools</w:t>
       </w:r>
       <w:r>
-        <w:t xml:space="preserve"> of each one</w:t>
-      </w:r>
-      <w:r>
-        <w:t xml:space="preserve"> in three clusters, ranked trough the effect on the scores as </w:t>
-      </w:r>
-      <w:r>
-        <w:t>pointed out</w:t>
-      </w:r>
-      <w:r>
-        <w:t xml:space="preserve"> by the mixed models.</w:t>
+        <w:t xml:space="preserve"> </w:t>
+      </w:r>
+      <w:r>
+        <w:t>in three clusters</w:t>
+      </w:r>
+      <w:r>
+        <w:t>: those with a positive intercept, those with no significant effect, and those with negative intercept</w:t>
+      </w:r>
+      <w:r>
+        <w:t>.</w:t>
       </w:r>
     </w:p>
     <w:p>
@@ -1469,31 +2553,82 @@
         <w:rPr>
           <w:lang w:val="en-GB"/>
         </w:rPr>
-        <w:t>To explore a posteriori th</w:t>
-      </w:r>
-      <w:r>
-        <w:rPr>
-          <w:lang w:val="en-GB"/>
-        </w:rPr>
-        <w:t xml:space="preserve">ese </w:t>
-      </w:r>
-      <w:r>
-        <w:rPr>
-          <w:lang w:val="en-GB"/>
-        </w:rPr>
-        <w:t>clusters we applied a multinomial logistic model</w:t>
-      </w:r>
-      <w:r>
-        <w:rPr>
-          <w:lang w:val="en-GB"/>
-        </w:rPr>
-        <w:t>, which allowed us to identify the different characteristics of the best and worst schools.</w:t>
-      </w:r>
-      <w:r>
-        <w:rPr>
-          <w:lang w:val="en-GB"/>
-        </w:rPr>
-        <w:t xml:space="preserve"> Indeed</w:t>
+        <w:t>We then</w:t>
+      </w:r>
+      <w:r>
+        <w:rPr>
+          <w:lang w:val="en-GB"/>
+        </w:rPr>
+        <w:t xml:space="preserve"> </w:t>
+      </w:r>
+      <w:r>
+        <w:rPr>
+          <w:lang w:val="en-GB"/>
+        </w:rPr>
+        <w:t>identified</w:t>
+      </w:r>
+      <w:r>
+        <w:rPr>
+          <w:lang w:val="en-GB"/>
+        </w:rPr>
+        <w:t xml:space="preserve"> the different characteristics of the </w:t>
+      </w:r>
+      <w:r>
+        <w:rPr>
+          <w:lang w:val="en-GB"/>
+        </w:rPr>
+        <w:t>“better”</w:t>
+      </w:r>
+      <w:r>
+        <w:rPr>
+          <w:lang w:val="en-GB"/>
+        </w:rPr>
+        <w:t xml:space="preserve"> and </w:t>
+      </w:r>
+      <w:r>
+        <w:rPr>
+          <w:lang w:val="en-GB"/>
+        </w:rPr>
+        <w:t>“worse”</w:t>
+      </w:r>
+      <w:r>
+        <w:rPr>
+          <w:lang w:val="en-GB"/>
+        </w:rPr>
+        <w:t xml:space="preserve"> schools</w:t>
+      </w:r>
+      <w:r>
+        <w:rPr>
+          <w:lang w:val="en-GB"/>
+        </w:rPr>
+        <w:t xml:space="preserve"> through Multinomial Logistic Regression</w:t>
+      </w:r>
+      <w:r>
+        <w:rPr>
+          <w:lang w:val="en-GB"/>
+        </w:rPr>
+        <w:t>.</w:t>
+      </w:r>
+      <w:r>
+        <w:rPr>
+          <w:lang w:val="en-GB"/>
+        </w:rPr>
+        <w:t xml:space="preserve"> </w:t>
+      </w:r>
+    </w:p>
+    <w:p>
+      <w:pPr>
+        <w:pStyle w:val="ListParagraph"/>
+        <w:ind w:left="1440"/>
+        <w:rPr>
+          <w:lang w:val="en-GB"/>
+        </w:rPr>
+      </w:pPr>
+      <w:r>
+        <w:rPr>
+          <w:lang w:val="en-GB"/>
+        </w:rPr>
+        <w:t>Indeed</w:t>
       </w:r>
       <w:r>
         <w:rPr>
@@ -1517,21 +2652,55 @@
         <w:rPr>
           <w:lang w:val="en-GB"/>
         </w:rPr>
-        <w:t xml:space="preserve"> which increments or decrements the probability of being assigned to the best or worst </w:t>
-      </w:r>
-      <w:proofErr w:type="gramStart"/>
-      <w:r>
-        <w:rPr>
-          <w:lang w:val="en-GB"/>
-        </w:rPr>
-        <w:t>schools</w:t>
-      </w:r>
-      <w:proofErr w:type="gramEnd"/>
-      <w:r>
-        <w:rPr>
-          <w:lang w:val="en-GB"/>
-        </w:rPr>
-        <w:t xml:space="preserve"> class.</w:t>
+        <w:t xml:space="preserve"> </w:t>
+      </w:r>
+      <w:r>
+        <w:rPr>
+          <w:lang w:val="en-GB"/>
+        </w:rPr>
+        <w:t>representing their contribution in increasing the</w:t>
+      </w:r>
+      <w:r>
+        <w:rPr>
+          <w:lang w:val="en-GB"/>
+        </w:rPr>
+        <w:t xml:space="preserve"> probability of being assigned to </w:t>
+      </w:r>
+      <w:r>
+        <w:rPr>
+          <w:lang w:val="en-GB"/>
+        </w:rPr>
+        <w:t>a</w:t>
+      </w:r>
+      <w:r>
+        <w:rPr>
+          <w:lang w:val="en-GB"/>
+        </w:rPr>
+        <w:t xml:space="preserve"> </w:t>
+      </w:r>
+      <w:r>
+        <w:rPr>
+          <w:lang w:val="en-GB"/>
+        </w:rPr>
+        <w:t>better</w:t>
+      </w:r>
+      <w:r>
+        <w:rPr>
+          <w:lang w:val="en-GB"/>
+        </w:rPr>
+        <w:t xml:space="preserve"> or </w:t>
+      </w:r>
+      <w:r>
+        <w:rPr>
+          <w:lang w:val="en-GB"/>
+        </w:rPr>
+        <w:t xml:space="preserve">worse </w:t>
+      </w:r>
+      <w:r>
+        <w:rPr>
+          <w:lang w:val="en-GB"/>
+        </w:rPr>
+        <w:t>school.</w:t>
       </w:r>
     </w:p>
     <w:p>
@@ -1794,34 +2963,6 @@
           <w:lang w:val="it-IT"/>
         </w:rPr>
       </w:pPr>
-      <w:r>
-        <w:rPr>
-          <w:color w:val="FF0000"/>
-          <w:lang w:val="it-IT"/>
-        </w:rPr>
-        <w:t xml:space="preserve">(faccio </w:t>
-      </w:r>
-      <w:r>
-        <w:rPr>
-          <w:color w:val="FF0000"/>
-          <w:lang w:val="it-IT"/>
-        </w:rPr>
-        <w:t>tabella con</w:t>
-      </w:r>
-      <w:r>
-        <w:rPr>
-          <w:color w:val="FF0000"/>
-          <w:lang w:val="it-IT"/>
-        </w:rPr>
-        <w:t xml:space="preserve"> q</w:t>
-      </w:r>
-      <w:r>
-        <w:rPr>
-          <w:color w:val="FF0000"/>
-          <w:lang w:val="it-IT"/>
-        </w:rPr>
-        <w:t>uesti risultati mettendo asterischi su quelli significativi)</w:t>
-      </w:r>
     </w:p>
     <w:p>
       <w:pPr>
@@ -1837,37 +2978,28 @@
           <w:color w:val="FF0000"/>
           <w:lang w:val="en-GB"/>
         </w:rPr>
-        <w:t xml:space="preserve">From the tables of the </w:t>
-      </w:r>
-      <w:proofErr w:type="gramStart"/>
-      <w:r>
-        <w:rPr>
-          <w:color w:val="FF0000"/>
-          <w:lang w:val="en-GB"/>
-        </w:rPr>
-        <w:t>results</w:t>
-      </w:r>
-      <w:proofErr w:type="gramEnd"/>
-      <w:r>
-        <w:rPr>
-          <w:color w:val="FF0000"/>
-          <w:lang w:val="en-GB"/>
-        </w:rPr>
-        <w:t xml:space="preserve"> we notice that in Great Britain </w:t>
-      </w:r>
-      <w:r>
-        <w:rPr>
-          <w:color w:val="FF0000"/>
-          <w:lang w:val="en-GB"/>
-        </w:rPr>
-        <w:t>the best and worst schools do not present huge differences in their characteristics, except for an higher s</w:t>
-      </w:r>
-      <w:r>
-        <w:rPr>
-          <w:color w:val="FF0000"/>
-          <w:lang w:val="en-GB"/>
-        </w:rPr>
-        <w:t>ocioeconomic state of the student</w:t>
+        <w:t>We</w:t>
+      </w:r>
+      <w:r>
+        <w:rPr>
+          <w:color w:val="FF0000"/>
+          <w:lang w:val="en-GB"/>
+        </w:rPr>
+        <w:t xml:space="preserve"> notice that in Great Britain </w:t>
+      </w:r>
+      <w:r>
+        <w:rPr>
+          <w:color w:val="FF0000"/>
+          <w:lang w:val="en-GB"/>
+        </w:rPr>
+        <w:t xml:space="preserve">the </w:t>
+      </w:r>
+      <w:r>
+        <w:rPr>
+          <w:color w:val="FF0000"/>
+          <w:lang w:val="en-GB"/>
+        </w:rPr>
+        <w:t>better</w:t>
       </w:r>
       <w:r>
         <w:rPr>
@@ -1881,44 +3013,112 @@
           <w:color w:val="FF0000"/>
           <w:lang w:val="en-GB"/>
         </w:rPr>
-        <w:t>a larger educational staff, which probably ensures greater attention and care towards students.</w:t>
-      </w:r>
-      <w:r>
-        <w:rPr>
-          <w:color w:val="FF0000"/>
-          <w:lang w:val="en-GB"/>
-        </w:rPr>
-        <w:t xml:space="preserve"> These variables </w:t>
-      </w:r>
-      <w:proofErr w:type="gramStart"/>
-      <w:r>
-        <w:rPr>
-          <w:color w:val="FF0000"/>
-          <w:lang w:val="en-GB"/>
-        </w:rPr>
-        <w:t>has</w:t>
-      </w:r>
-      <w:proofErr w:type="gramEnd"/>
-      <w:r>
-        <w:rPr>
-          <w:color w:val="FF0000"/>
-          <w:lang w:val="en-GB"/>
-        </w:rPr>
-        <w:t xml:space="preserve"> the same effect also in Denamark, but in addition there’s a relevant </w:t>
-      </w:r>
-      <w:r>
-        <w:rPr>
-          <w:color w:val="FF0000"/>
-          <w:lang w:val="en-GB"/>
-        </w:rPr>
-        <w:t xml:space="preserve">worsening in the school climate in the worst schools and, as expected, being an immigrant </w:t>
-      </w:r>
-      <w:r>
-        <w:rPr>
-          <w:color w:val="FF0000"/>
-          <w:lang w:val="en-GB"/>
-        </w:rPr>
-        <w:t>student increments the probabilities of being assigned to the worst schools class</w:t>
+        <w:t>worse</w:t>
+      </w:r>
+      <w:r>
+        <w:rPr>
+          <w:color w:val="FF0000"/>
+          <w:lang w:val="en-GB"/>
+        </w:rPr>
+        <w:t xml:space="preserve"> schools </w:t>
+      </w:r>
+      <w:r>
+        <w:rPr>
+          <w:color w:val="FF0000"/>
+          <w:lang w:val="en-GB"/>
+        </w:rPr>
+        <w:t xml:space="preserve">have similar characteristics, </w:t>
+      </w:r>
+      <w:r>
+        <w:rPr>
+          <w:color w:val="FF0000"/>
+          <w:lang w:val="en-GB"/>
+        </w:rPr>
+        <w:t xml:space="preserve">except for higher </w:t>
+      </w:r>
+      <w:r>
+        <w:rPr>
+          <w:color w:val="FF0000"/>
+          <w:lang w:val="en-GB"/>
+        </w:rPr>
+        <w:t>ESCS status</w:t>
+      </w:r>
+      <w:r>
+        <w:rPr>
+          <w:color w:val="FF0000"/>
+          <w:lang w:val="en-GB"/>
+        </w:rPr>
+        <w:t xml:space="preserve"> of the student</w:t>
+      </w:r>
+      <w:r>
+        <w:rPr>
+          <w:color w:val="FF0000"/>
+          <w:lang w:val="en-GB"/>
+        </w:rPr>
+        <w:t>s</w:t>
+      </w:r>
+      <w:r>
+        <w:rPr>
+          <w:color w:val="FF0000"/>
+          <w:lang w:val="en-GB"/>
+        </w:rPr>
+        <w:t xml:space="preserve"> and </w:t>
+      </w:r>
+      <w:r>
+        <w:rPr>
+          <w:color w:val="FF0000"/>
+          <w:lang w:val="en-GB"/>
+        </w:rPr>
+        <w:t xml:space="preserve">larger educational staff, which </w:t>
+      </w:r>
+      <w:r>
+        <w:rPr>
+          <w:color w:val="FF0000"/>
+          <w:lang w:val="en-GB"/>
+        </w:rPr>
+        <w:t>might give more attention</w:t>
+      </w:r>
+      <w:r>
+        <w:rPr>
+          <w:color w:val="FF0000"/>
+          <w:lang w:val="en-GB"/>
+        </w:rPr>
+        <w:t xml:space="preserve"> </w:t>
+      </w:r>
+      <w:r>
+        <w:rPr>
+          <w:color w:val="FF0000"/>
+          <w:lang w:val="en-GB"/>
+        </w:rPr>
+        <w:t>to</w:t>
+      </w:r>
+      <w:r>
+        <w:rPr>
+          <w:color w:val="FF0000"/>
+          <w:lang w:val="en-GB"/>
+        </w:rPr>
+        <w:t xml:space="preserve"> </w:t>
+      </w:r>
+      <w:r>
+        <w:rPr>
+          <w:color w:val="FF0000"/>
+          <w:lang w:val="en-GB"/>
+        </w:rPr>
+        <w:t>students’</w:t>
+      </w:r>
+      <w:r>
+        <w:rPr>
+          <w:color w:val="FF0000"/>
+          <w:lang w:val="en-GB"/>
+        </w:rPr>
+        <w:t xml:space="preserve"> individual</w:t>
+      </w:r>
+      <w:r>
+        <w:rPr>
+          <w:color w:val="FF0000"/>
+          <w:lang w:val="en-GB"/>
+        </w:rPr>
+        <w:t xml:space="preserve"> issues</w:t>
       </w:r>
       <w:r>
         <w:rPr>
@@ -1926,6 +3126,142 @@
           <w:lang w:val="en-GB"/>
         </w:rPr>
         <w:t>.</w:t>
+      </w:r>
+      <w:r>
+        <w:rPr>
+          <w:color w:val="FF0000"/>
+          <w:lang w:val="en-GB"/>
+        </w:rPr>
+        <w:t xml:space="preserve"> </w:t>
+      </w:r>
+    </w:p>
+    <w:p>
+      <w:pPr>
+        <w:pStyle w:val="ListParagraph"/>
+        <w:ind w:left="1440"/>
+        <w:rPr>
+          <w:color w:val="FF0000"/>
+          <w:lang w:val="en-GB"/>
+        </w:rPr>
+      </w:pPr>
+      <w:r>
+        <w:rPr>
+          <w:color w:val="FF0000"/>
+          <w:lang w:val="en-GB"/>
+        </w:rPr>
+        <w:t>Th</w:t>
+      </w:r>
+      <w:r>
+        <w:rPr>
+          <w:color w:val="FF0000"/>
+          <w:lang w:val="en-GB"/>
+        </w:rPr>
+        <w:t xml:space="preserve">is is also true </w:t>
+      </w:r>
+      <w:r>
+        <w:rPr>
+          <w:color w:val="FF0000"/>
+          <w:lang w:val="en-GB"/>
+        </w:rPr>
+        <w:t xml:space="preserve">in </w:t>
+      </w:r>
+      <w:r>
+        <w:rPr>
+          <w:color w:val="FF0000"/>
+          <w:lang w:val="en-GB"/>
+        </w:rPr>
+        <w:t>Denmark</w:t>
+      </w:r>
+      <w:r>
+        <w:rPr>
+          <w:color w:val="FF0000"/>
+          <w:lang w:val="en-GB"/>
+        </w:rPr>
+        <w:t xml:space="preserve">, but in </w:t>
+      </w:r>
+      <w:r>
+        <w:rPr>
+          <w:color w:val="FF0000"/>
+          <w:lang w:val="en-GB"/>
+        </w:rPr>
+        <w:t xml:space="preserve">the worse schools </w:t>
+      </w:r>
+      <w:r>
+        <w:rPr>
+          <w:color w:val="FF0000"/>
+          <w:lang w:val="en-GB"/>
+        </w:rPr>
+        <w:t>there</w:t>
+      </w:r>
+      <w:r>
+        <w:rPr>
+          <w:color w:val="FF0000"/>
+          <w:lang w:val="en-GB"/>
+        </w:rPr>
+        <w:t xml:space="preserve"> i</w:t>
+      </w:r>
+      <w:r>
+        <w:rPr>
+          <w:color w:val="FF0000"/>
+          <w:lang w:val="en-GB"/>
+        </w:rPr>
+        <w:t>s</w:t>
+      </w:r>
+      <w:r>
+        <w:rPr>
+          <w:color w:val="FF0000"/>
+          <w:lang w:val="en-GB"/>
+        </w:rPr>
+        <w:t xml:space="preserve"> also</w:t>
+      </w:r>
+      <w:r>
+        <w:rPr>
+          <w:color w:val="FF0000"/>
+          <w:lang w:val="en-GB"/>
+        </w:rPr>
+        <w:t xml:space="preserve"> a relevant </w:t>
+      </w:r>
+      <w:r>
+        <w:rPr>
+          <w:color w:val="FF0000"/>
+          <w:lang w:val="en-GB"/>
+        </w:rPr>
+        <w:t xml:space="preserve">worsening in the school climate and, as expected, being an immigrant </w:t>
+      </w:r>
+      <w:r>
+        <w:rPr>
+          <w:color w:val="FF0000"/>
+          <w:lang w:val="en-GB"/>
+        </w:rPr>
+        <w:t>student increments the probabilities of being assigned to the wors</w:t>
+      </w:r>
+      <w:r>
+        <w:rPr>
+          <w:color w:val="FF0000"/>
+          <w:lang w:val="en-GB"/>
+        </w:rPr>
+        <w:t>e</w:t>
+      </w:r>
+      <w:r>
+        <w:rPr>
+          <w:color w:val="FF0000"/>
+          <w:lang w:val="en-GB"/>
+        </w:rPr>
+        <w:t xml:space="preserve"> schools</w:t>
+      </w:r>
+      <w:r>
+        <w:rPr>
+          <w:color w:val="FF0000"/>
+          <w:lang w:val="en-GB"/>
+        </w:rPr>
+        <w:t>.</w:t>
+      </w:r>
+      <w:r>
+        <w:rPr>
+          <w:color w:val="FF0000"/>
+          <w:lang w:val="en-GB"/>
+        </w:rPr>
+        <w:t xml:space="preserve"> Indeed in Denmark the worse schools have a higher percentage of immigrant students.</w:t>
       </w:r>
     </w:p>
     <w:p>
@@ -1947,15 +3283,7 @@
         </w:numPr>
       </w:pPr>
       <w:r>
-        <w:t xml:space="preserve">Results </w:t>
-      </w:r>
-      <w:proofErr w:type="gramStart"/>
-      <w:r>
-        <w:t>( what</w:t>
-      </w:r>
-      <w:proofErr w:type="gramEnd"/>
-      <w:r>
-        <w:t xml:space="preserve"> were the results)</w:t>
+        <w:t>Results ( what were the results)</w:t>
       </w:r>
     </w:p>
     <w:p>
@@ -2991,7 +4319,6 @@
   <w:style w:type="character" w:default="1" w:styleId="DefaultParagraphFont">
     <w:name w:val="Default Paragraph Font"/>
     <w:uiPriority w:val="1"/>
-    <w:semiHidden/>
     <w:unhideWhenUsed/>
   </w:style>
   <w:style w:type="table" w:default="1" w:styleId="TableNormal">

</xml_diff>